<commit_message>
finished coding and generation of frames with swapped faces
</commit_message>
<xml_diff>
--- a/docu.docx
+++ b/docu.docx
@@ -1,25 +1,2650 @@
 
 <file path=word/document.xml><?xml version="1.0" encoding="utf-8"?>
-<w:document xmlns:wpc="http://schemas.microsoft.com/office/word/2010/wordprocessingCanvas" xmlns:cx="http://schemas.microsoft.com/office/drawing/2014/chartex" xmlns:cx1="http://schemas.microsoft.com/office/drawing/2015/9/8/chartex" xmlns:cx2="http://schemas.microsoft.com/office/drawing/2015/10/21/chartex" xmlns:cx3="http://schemas.microsoft.com/office/drawing/2016/5/9/chartex" xmlns:cx4="http://schemas.microsoft.com/office/drawing/2016/5/10/chartex" xmlns:cx5="http://schemas.microsoft.com/office/drawing/2016/5/11/chartex" xmlns:cx6="http://schemas.microsoft.com/office/drawing/2016/5/12/chartex" xmlns:cx7="http://schemas.microsoft.com/office/drawing/2016/5/13/chartex" xmlns:cx8="http://schemas.microsoft.com/office/drawing/2016/5/14/chartex" xmlns:mc="http://schemas.openxmlformats.org/markup-compatibility/2006" xmlns:aink="http://schemas.microsoft.com/office/drawing/2016/ink" xmlns:am3d="http://schemas.microsoft.com/office/drawing/2017/model3d" xmlns:o="urn:schemas-microsoft-com:office:office" xmlns:r="http://schemas.openxmlformats.org/officeDocument/2006/relationships" xmlns:m="http://schemas.openxmlformats.org/officeDocument/2006/math" xmlns:v="urn:schemas-microsoft-com:vml" xmlns:wp14="http://schemas.microsoft.com/office/word/2010/wordprocessingDrawing" xmlns:wp="http://schemas.openxmlformats.org/drawingml/2006/wordprocessingDrawing" xmlns:w10="urn:schemas-microsoft-com:office:word" xmlns:w="http://schemas.openxmlformats.org/wordprocessingml/2006/main" xmlns:w14="http://schemas.microsoft.com/office/word/2010/wordml" xmlns:w15="http://schemas.microsoft.com/office/word/2012/wordml" xmlns:w16cid="http://schemas.microsoft.com/office/word/2016/wordml/cid" xmlns:w16se="http://schemas.microsoft.com/office/word/2015/wordml/symex" xmlns:wpg="http://schemas.microsoft.com/office/word/2010/wordprocessingGroup" xmlns:wpi="http://schemas.microsoft.com/office/word/2010/wordprocessingInk" xmlns:wne="http://schemas.microsoft.com/office/word/2006/wordml" xmlns:wps="http://schemas.microsoft.com/office/word/2010/wordprocessingShape" mc:Ignorable="w14 w15 w16se w16cid wp14">
+<w:document xmlns:wpc="http://schemas.microsoft.com/office/word/2010/wordprocessingCanvas" xmlns:cx="http://schemas.microsoft.com/office/drawing/2014/chartex" xmlns:cx1="http://schemas.microsoft.com/office/drawing/2015/9/8/chartex" xmlns:cx2="http://schemas.microsoft.com/office/drawing/2015/10/21/chartex" xmlns:cx3="http://schemas.microsoft.com/office/drawing/2016/5/9/chartex" xmlns:cx4="http://schemas.microsoft.com/office/drawing/2016/5/10/chartex" xmlns:cx5="http://schemas.microsoft.com/office/drawing/2016/5/11/chartex" xmlns:cx6="http://schemas.microsoft.com/office/drawing/2016/5/12/chartex" xmlns:cx7="http://schemas.microsoft.com/office/drawing/2016/5/13/chartex" xmlns:cx8="http://schemas.microsoft.com/office/drawing/2016/5/14/chartex" xmlns:mc="http://schemas.openxmlformats.org/markup-compatibility/2006" xmlns:aink="http://schemas.microsoft.com/office/drawing/2016/ink" xmlns:am3d="http://schemas.microsoft.com/office/drawing/2017/model3d" xmlns:o="urn:schemas-microsoft-com:office:office" xmlns:r="http://schemas.openxmlformats.org/officeDocument/2006/relationships" xmlns:m="http://schemas.openxmlformats.org/officeDocument/2006/math" xmlns:v="urn:schemas-microsoft-com:vml" xmlns:wp14="http://schemas.microsoft.com/office/word/2010/wordprocessingDrawing" xmlns:wp="http://schemas.openxmlformats.org/drawingml/2006/wordprocessingDrawing" xmlns:w10="urn:schemas-microsoft-com:office:word" xmlns:w="http://schemas.openxmlformats.org/wordprocessingml/2006/main" xmlns:w14="http://schemas.microsoft.com/office/word/2010/wordml" xmlns:w15="http://schemas.microsoft.com/office/word/2012/wordml" xmlns:w16cex="http://schemas.microsoft.com/office/word/2018/wordml/cex" xmlns:w16cid="http://schemas.microsoft.com/office/word/2016/wordml/cid" xmlns:w16="http://schemas.microsoft.com/office/word/2018/wordml" xmlns:w16se="http://schemas.microsoft.com/office/word/2015/wordml/symex" xmlns:wpg="http://schemas.microsoft.com/office/word/2010/wordprocessingGroup" xmlns:wpi="http://schemas.microsoft.com/office/word/2010/wordprocessingInk" xmlns:wne="http://schemas.microsoft.com/office/word/2006/wordml" xmlns:wps="http://schemas.microsoft.com/office/word/2010/wordprocessingShape" mc:Ignorable="w14 w15 w16se w16cid w16 w16cex wp14">
   <w:body>
     <w:p>
-      <w:pPr>
-        <w:rPr>
-          <w:rFonts w:ascii="Times New Roman" w:eastAsia="Times New Roman" w:hAnsi="Times New Roman" w:cs="Times New Roman"/>
-        </w:rPr>
-      </w:pPr>
+      <w:r>
+        <w:t xml:space="preserve">This project is also listed in </w:t>
+      </w:r>
+      <w:proofErr w:type="spellStart"/>
+      <w:r>
+        <w:t>github</w:t>
+      </w:r>
+      <w:proofErr w:type="spellEnd"/>
+      <w:r>
+        <w:t>:</w:t>
+      </w:r>
+    </w:p>
+    <w:p>
       <w:hyperlink r:id="rId4" w:history="1">
         <w:r>
           <w:rPr>
+            <w:rStyle w:val="Hyperlink"/>
+          </w:rPr>
+          <w:t>https://github.com/tdchua/tim_potter_faceswap</w:t>
+        </w:r>
+      </w:hyperlink>
+    </w:p>
+    <w:p/>
+    <w:p>
+      <w:r>
+        <w:t xml:space="preserve">This link is quite a helpful website in understanding </w:t>
+      </w:r>
+      <w:r>
+        <w:t>how</w:t>
+      </w:r>
+      <w:r>
+        <w:t xml:space="preserve"> does a </w:t>
+      </w:r>
+      <w:proofErr w:type="spellStart"/>
+      <w:r>
+        <w:t>faceswap</w:t>
+      </w:r>
+      <w:proofErr w:type="spellEnd"/>
+      <w:r>
+        <w:t xml:space="preserve"> mode</w:t>
+      </w:r>
+      <w:r>
+        <w:t>l achieve its function and the concepts that go along with it.</w:t>
+      </w:r>
+    </w:p>
+    <w:p>
+      <w:pPr>
+        <w:rPr>
+          <w:rFonts w:ascii="Times New Roman" w:eastAsia="Times New Roman" w:hAnsi="Times New Roman" w:cs="Times New Roman"/>
+        </w:rPr>
+      </w:pPr>
+      <w:hyperlink r:id="rId5" w:history="1">
+        <w:r>
+          <w:rPr>
+            <w:rStyle w:val="Hyperlink"/>
             <w:rFonts w:ascii="Times New Roman" w:eastAsia="Times New Roman" w:hAnsi="Times New Roman" w:cs="Times New Roman"/>
-            <w:color w:val="0000FF"/>
-            <w:u w:val="single"/>
           </w:rPr>
           <w:t>https://forum.faceswap.dev/viewtopic.php?t=146</w:t>
         </w:r>
       </w:hyperlink>
     </w:p>
     <w:p/>
+    <w:p>
+      <w:r>
+        <w:t>[</w:t>
+      </w:r>
+      <w:r>
+        <w:t>03-26-20</w:t>
+      </w:r>
+      <w:r>
+        <w:t>]</w:t>
+      </w:r>
+      <w:r>
+        <w:t>:</w:t>
+      </w:r>
+    </w:p>
+    <w:p>
+      <w:r>
+        <w:t xml:space="preserve">The result of the </w:t>
+      </w:r>
+      <w:r>
+        <w:t>training can be seen here:</w:t>
+      </w:r>
+    </w:p>
+    <w:p>
+      <w:hyperlink r:id="rId6" w:history="1">
+        <w:r>
+          <w:rPr>
+            <w:rStyle w:val="Hyperlink"/>
+          </w:rPr>
+          <w:t>https://imgur.com/a/ppo5z7N</w:t>
+        </w:r>
+      </w:hyperlink>
+    </w:p>
+    <w:p>
+      <w:r>
+        <w:t xml:space="preserve">As you can see the decoded image looks vaguely similar to the input. </w:t>
+      </w:r>
+    </w:p>
+    <w:p>
+      <w:r>
+        <w:t>I am pinning this problem on maybe a faulty dataset(a lot of images are actually blurry to begin with). Another problem could be that the model is too simple to produce realistic images.</w:t>
+      </w:r>
+    </w:p>
+    <w:p>
+      <w:r>
+        <w:t>I am now going to check my data.</w:t>
+      </w:r>
+    </w:p>
+    <w:p/>
+    <w:p/>
+    <w:p>
+      <w:r>
+        <w:t>[</w:t>
+      </w:r>
+      <w:r>
+        <w:t>03-27-20</w:t>
+      </w:r>
+      <w:r>
+        <w:t>]</w:t>
+      </w:r>
+      <w:r>
+        <w:t>:</w:t>
+      </w:r>
+    </w:p>
+    <w:p>
+      <w:r>
+        <w:t>Training data such as these will be removed.</w:t>
+      </w:r>
+    </w:p>
+    <w:p>
+      <w:r>
+        <w:rPr>
+          <w:noProof/>
+        </w:rPr>
+        <w:drawing>
+          <wp:inline distT="0" distB="0" distL="0" distR="0" wp14:anchorId="71F16683" wp14:editId="4686F7ED">
+            <wp:extent cx="1039528" cy="1188032"/>
+            <wp:effectExtent l="0" t="0" r="1905" b="6350"/>
+            <wp:docPr id="1" name="Picture 1" descr="A blurry photo of a person making a face for the camera&#10;&#10;Description automatically generated"/>
+            <wp:cNvGraphicFramePr>
+              <a:graphicFrameLocks xmlns:a="http://schemas.openxmlformats.org/drawingml/2006/main" noChangeAspect="1"/>
+            </wp:cNvGraphicFramePr>
+            <a:graphic xmlns:a="http://schemas.openxmlformats.org/drawingml/2006/main">
+              <a:graphicData uri="http://schemas.openxmlformats.org/drawingml/2006/picture">
+                <pic:pic xmlns:pic="http://schemas.openxmlformats.org/drawingml/2006/picture">
+                  <pic:nvPicPr>
+                    <pic:cNvPr id="1" name="211.png"/>
+                    <pic:cNvPicPr/>
+                  </pic:nvPicPr>
+                  <pic:blipFill>
+                    <a:blip r:embed="rId7">
+                      <a:extLst>
+                        <a:ext uri="{28A0092B-C50C-407E-A947-70E740481C1C}">
+                          <a14:useLocalDpi xmlns:a14="http://schemas.microsoft.com/office/drawing/2010/main" val="0"/>
+                        </a:ext>
+                      </a:extLst>
+                    </a:blip>
+                    <a:stretch>
+                      <a:fillRect/>
+                    </a:stretch>
+                  </pic:blipFill>
+                  <pic:spPr>
+                    <a:xfrm>
+                      <a:off x="0" y="0"/>
+                      <a:ext cx="1048679" cy="1198490"/>
+                    </a:xfrm>
+                    <a:prstGeom prst="rect">
+                      <a:avLst/>
+                    </a:prstGeom>
+                  </pic:spPr>
+                </pic:pic>
+              </a:graphicData>
+            </a:graphic>
+          </wp:inline>
+        </w:drawing>
+      </w:r>
+      <w:r>
+        <w:t xml:space="preserve"> </w:t>
+      </w:r>
+      <w:r>
+        <w:tab/>
+      </w:r>
+      <w:r>
+        <w:rPr>
+          <w:noProof/>
+        </w:rPr>
+        <w:drawing>
+          <wp:inline distT="0" distB="0" distL="0" distR="0" wp14:anchorId="1EBB6951" wp14:editId="7969844A">
+            <wp:extent cx="981776" cy="1187450"/>
+            <wp:effectExtent l="0" t="0" r="0" b="0"/>
+            <wp:docPr id="2" name="Picture 2"/>
+            <wp:cNvGraphicFramePr>
+              <a:graphicFrameLocks xmlns:a="http://schemas.openxmlformats.org/drawingml/2006/main" noChangeAspect="1"/>
+            </wp:cNvGraphicFramePr>
+            <a:graphic xmlns:a="http://schemas.openxmlformats.org/drawingml/2006/main">
+              <a:graphicData uri="http://schemas.openxmlformats.org/drawingml/2006/picture">
+                <pic:pic xmlns:pic="http://schemas.openxmlformats.org/drawingml/2006/picture">
+                  <pic:nvPicPr>
+                    <pic:cNvPr id="2" name="212.png"/>
+                    <pic:cNvPicPr/>
+                  </pic:nvPicPr>
+                  <pic:blipFill>
+                    <a:blip r:embed="rId8">
+                      <a:extLst>
+                        <a:ext uri="{28A0092B-C50C-407E-A947-70E740481C1C}">
+                          <a14:useLocalDpi xmlns:a14="http://schemas.microsoft.com/office/drawing/2010/main" val="0"/>
+                        </a:ext>
+                      </a:extLst>
+                    </a:blip>
+                    <a:stretch>
+                      <a:fillRect/>
+                    </a:stretch>
+                  </pic:blipFill>
+                  <pic:spPr>
+                    <a:xfrm>
+                      <a:off x="0" y="0"/>
+                      <a:ext cx="1007973" cy="1219135"/>
+                    </a:xfrm>
+                    <a:prstGeom prst="rect">
+                      <a:avLst/>
+                    </a:prstGeom>
+                  </pic:spPr>
+                </pic:pic>
+              </a:graphicData>
+            </a:graphic>
+          </wp:inline>
+        </w:drawing>
+      </w:r>
+      <w:r>
+        <w:t xml:space="preserve">     </w:t>
+      </w:r>
+      <w:r>
+        <w:rPr>
+          <w:noProof/>
+        </w:rPr>
+        <w:drawing>
+          <wp:inline distT="0" distB="0" distL="0" distR="0" wp14:anchorId="29475734" wp14:editId="6B193502">
+            <wp:extent cx="1071677" cy="1188587"/>
+            <wp:effectExtent l="0" t="0" r="0" b="5715"/>
+            <wp:docPr id="3" name="Picture 3" descr="A blurry photo of a person&#10;&#10;Description automatically generated"/>
+            <wp:cNvGraphicFramePr>
+              <a:graphicFrameLocks xmlns:a="http://schemas.openxmlformats.org/drawingml/2006/main" noChangeAspect="1"/>
+            </wp:cNvGraphicFramePr>
+            <a:graphic xmlns:a="http://schemas.openxmlformats.org/drawingml/2006/main">
+              <a:graphicData uri="http://schemas.openxmlformats.org/drawingml/2006/picture">
+                <pic:pic xmlns:pic="http://schemas.openxmlformats.org/drawingml/2006/picture">
+                  <pic:nvPicPr>
+                    <pic:cNvPr id="3" name="213.png"/>
+                    <pic:cNvPicPr/>
+                  </pic:nvPicPr>
+                  <pic:blipFill>
+                    <a:blip r:embed="rId9">
+                      <a:extLst>
+                        <a:ext uri="{28A0092B-C50C-407E-A947-70E740481C1C}">
+                          <a14:useLocalDpi xmlns:a14="http://schemas.microsoft.com/office/drawing/2010/main" val="0"/>
+                        </a:ext>
+                      </a:extLst>
+                    </a:blip>
+                    <a:stretch>
+                      <a:fillRect/>
+                    </a:stretch>
+                  </pic:blipFill>
+                  <pic:spPr>
+                    <a:xfrm>
+                      <a:off x="0" y="0"/>
+                      <a:ext cx="1077811" cy="1195390"/>
+                    </a:xfrm>
+                    <a:prstGeom prst="rect">
+                      <a:avLst/>
+                    </a:prstGeom>
+                  </pic:spPr>
+                </pic:pic>
+              </a:graphicData>
+            </a:graphic>
+          </wp:inline>
+        </w:drawing>
+      </w:r>
+    </w:p>
+    <w:p/>
+    <w:p>
+      <w:r>
+        <w:t>I realized I was able to find these types of blurry photos quicker by sorting the pictures by file size. Generally, the less the file size, the more blurry and pixelated it is.</w:t>
+      </w:r>
+    </w:p>
+    <w:p/>
+    <w:p>
+      <w:r>
+        <w:t xml:space="preserve">I initially started with around 1100 photos of Harry Potter. After filtering the blurry photos out, the number of photos left is around </w:t>
+      </w:r>
+      <w:r>
+        <w:t>620 photos. It was indeed a huge oversight not checking at the ra</w:t>
+      </w:r>
+      <w:r>
+        <w:t>w photos.</w:t>
+      </w:r>
+      <w:r>
+        <w:t xml:space="preserve"> I will proceed on filtering my own photos.</w:t>
+      </w:r>
+    </w:p>
+    <w:p/>
+    <w:p>
+      <w:r>
+        <w:t>The method of gathering photos initially which might have included the low quality ones was using “Image Downloader” extension on Chrome, and then browsing google images.</w:t>
+      </w:r>
+      <w:r>
+        <w:t xml:space="preserve"> This might have been a mistake.</w:t>
+      </w:r>
+    </w:p>
+    <w:p/>
+    <w:p/>
+    <w:p>
+      <w:r>
+        <w:t>[</w:t>
+      </w:r>
+      <w:r>
+        <w:t>10:29PM</w:t>
+      </w:r>
+      <w:r>
+        <w:t>]</w:t>
+      </w:r>
+    </w:p>
+    <w:p>
+      <w:r>
+        <w:t>Training Sample Count</w:t>
+      </w:r>
+    </w:p>
+    <w:p>
+      <w:r>
+        <w:t>Harry Potter: 1082</w:t>
+      </w:r>
+    </w:p>
+    <w:p>
+      <w:r>
+        <w:t>Tim: 1000</w:t>
+      </w:r>
+    </w:p>
+    <w:p/>
+    <w:p/>
+    <w:p/>
+    <w:p>
+      <w:r>
+        <w:t>[</w:t>
+      </w:r>
+      <w:r>
+        <w:t>03-28-20</w:t>
+      </w:r>
+      <w:r>
+        <w:t>]</w:t>
+      </w:r>
+      <w:r>
+        <w:t>:</w:t>
+      </w:r>
+    </w:p>
+    <w:p/>
+    <w:p>
+      <w:proofErr w:type="spellStart"/>
+      <w:r>
+        <w:t>Github</w:t>
+      </w:r>
+      <w:proofErr w:type="spellEnd"/>
+      <w:r>
+        <w:t xml:space="preserve"> commit branch: </w:t>
+      </w:r>
+      <w:hyperlink r:id="rId10" w:history="1">
+        <w:r>
+          <w:rPr>
+            <w:rStyle w:val="Hyperlink"/>
+            <w:rFonts w:ascii="Consolas" w:hAnsi="Consolas" w:cs="Consolas"/>
+            <w:color w:val="444D56"/>
+            <w:sz w:val="18"/>
+            <w:szCs w:val="18"/>
+            <w:shd w:val="clear" w:color="auto" w:fill="F1F8FF"/>
+          </w:rPr>
+          <w:t>399c75c</w:t>
+        </w:r>
+      </w:hyperlink>
+    </w:p>
+    <w:p/>
+    <w:p>
+      <w:r>
+        <w:t xml:space="preserve">I finished training my simple </w:t>
+      </w:r>
+      <w:proofErr w:type="spellStart"/>
+      <w:r>
+        <w:t>Keras</w:t>
+      </w:r>
+      <w:proofErr w:type="spellEnd"/>
+      <w:r>
+        <w:t xml:space="preserve"> model from the examples shown on their website. </w:t>
+      </w:r>
+    </w:p>
+    <w:p>
+      <w:hyperlink r:id="rId11" w:history="1">
+        <w:r>
+          <w:rPr>
+            <w:rStyle w:val="Hyperlink"/>
+          </w:rPr>
+          <w:t>https://blog.keras.io/building-autoencoders-in-keras.html</w:t>
+        </w:r>
+      </w:hyperlink>
+    </w:p>
+    <w:p/>
+    <w:p>
+      <w:r>
+        <w:t>I chose the Convolutional autoencoder, because I had an idea on how it operates given that I took the courses of Andrew Ng.</w:t>
+      </w:r>
+    </w:p>
+    <w:p/>
+    <w:p>
+      <w:pPr>
+        <w:rPr>
+          <w:highlight w:val="lightGray"/>
+        </w:rPr>
+      </w:pPr>
+      <w:proofErr w:type="spellStart"/>
+      <w:r>
+        <w:rPr>
+          <w:highlight w:val="lightGray"/>
+        </w:rPr>
+        <w:t>input_img</w:t>
+      </w:r>
+      <w:proofErr w:type="spellEnd"/>
+      <w:r>
+        <w:rPr>
+          <w:highlight w:val="lightGray"/>
+        </w:rPr>
+        <w:t xml:space="preserve"> = Input(shape=(image_size,image_size,3))</w:t>
+      </w:r>
+    </w:p>
+    <w:p>
+      <w:pPr>
+        <w:rPr>
+          <w:highlight w:val="lightGray"/>
+        </w:rPr>
+      </w:pPr>
+      <w:r>
+        <w:rPr>
+          <w:highlight w:val="lightGray"/>
+        </w:rPr>
+        <w:t>x = Conv2D(16, (3, 3), activation='</w:t>
+      </w:r>
+      <w:proofErr w:type="spellStart"/>
+      <w:r>
+        <w:rPr>
+          <w:highlight w:val="lightGray"/>
+        </w:rPr>
+        <w:t>relu</w:t>
+      </w:r>
+      <w:proofErr w:type="spellEnd"/>
+      <w:r>
+        <w:rPr>
+          <w:highlight w:val="lightGray"/>
+        </w:rPr>
+        <w:t>', padding='same', name='enc_conv2d_1')(</w:t>
+      </w:r>
+      <w:proofErr w:type="spellStart"/>
+      <w:r>
+        <w:rPr>
+          <w:highlight w:val="lightGray"/>
+        </w:rPr>
+        <w:t>input_img</w:t>
+      </w:r>
+      <w:proofErr w:type="spellEnd"/>
+      <w:r>
+        <w:rPr>
+          <w:highlight w:val="lightGray"/>
+        </w:rPr>
+        <w:t>)</w:t>
+      </w:r>
+    </w:p>
+    <w:p>
+      <w:pPr>
+        <w:rPr>
+          <w:highlight w:val="lightGray"/>
+        </w:rPr>
+      </w:pPr>
+      <w:r>
+        <w:rPr>
+          <w:highlight w:val="lightGray"/>
+        </w:rPr>
+        <w:t>x = MaxPooling2D((2, 2), padding='same', name='enc_maxpool_1')(x)</w:t>
+      </w:r>
+    </w:p>
+    <w:p>
+      <w:pPr>
+        <w:rPr>
+          <w:highlight w:val="lightGray"/>
+        </w:rPr>
+      </w:pPr>
+      <w:r>
+        <w:rPr>
+          <w:highlight w:val="lightGray"/>
+        </w:rPr>
+        <w:t>x = Conv2D(8, (3, 3), activation='</w:t>
+      </w:r>
+      <w:proofErr w:type="spellStart"/>
+      <w:r>
+        <w:rPr>
+          <w:highlight w:val="lightGray"/>
+        </w:rPr>
+        <w:t>relu</w:t>
+      </w:r>
+      <w:proofErr w:type="spellEnd"/>
+      <w:r>
+        <w:rPr>
+          <w:highlight w:val="lightGray"/>
+        </w:rPr>
+        <w:t>', padding='same', name='enc_conv2d_2')(x)</w:t>
+      </w:r>
+    </w:p>
+    <w:p>
+      <w:pPr>
+        <w:rPr>
+          <w:highlight w:val="lightGray"/>
+        </w:rPr>
+      </w:pPr>
+      <w:r>
+        <w:rPr>
+          <w:highlight w:val="lightGray"/>
+        </w:rPr>
+        <w:t>x = MaxPooling2D((2, 2), padding='same', name='enc_maxpool_2')(x)</w:t>
+      </w:r>
+    </w:p>
+    <w:p>
+      <w:pPr>
+        <w:rPr>
+          <w:highlight w:val="lightGray"/>
+        </w:rPr>
+      </w:pPr>
+      <w:r>
+        <w:rPr>
+          <w:highlight w:val="lightGray"/>
+        </w:rPr>
+        <w:t>x = Conv2D(8, (3, 3), activation='</w:t>
+      </w:r>
+      <w:proofErr w:type="spellStart"/>
+      <w:r>
+        <w:rPr>
+          <w:highlight w:val="lightGray"/>
+        </w:rPr>
+        <w:t>relu</w:t>
+      </w:r>
+      <w:proofErr w:type="spellEnd"/>
+      <w:r>
+        <w:rPr>
+          <w:highlight w:val="lightGray"/>
+        </w:rPr>
+        <w:t>', padding='same', name='enc_conv2d_3')(x)</w:t>
+      </w:r>
+    </w:p>
+    <w:p>
+      <w:pPr>
+        <w:rPr>
+          <w:highlight w:val="lightGray"/>
+        </w:rPr>
+      </w:pPr>
+      <w:r>
+        <w:rPr>
+          <w:highlight w:val="lightGray"/>
+        </w:rPr>
+        <w:t>encoded = MaxPooling2D((2, 2), padding='same', name='enc_maxpool_3')(x)</w:t>
+      </w:r>
+    </w:p>
+    <w:p>
+      <w:pPr>
+        <w:rPr>
+          <w:highlight w:val="lightGray"/>
+        </w:rPr>
+      </w:pPr>
+    </w:p>
+    <w:p>
+      <w:pPr>
+        <w:rPr>
+          <w:highlight w:val="lightGray"/>
+        </w:rPr>
+      </w:pPr>
+      <w:r>
+        <w:rPr>
+          <w:highlight w:val="lightGray"/>
+        </w:rPr>
+        <w:t>x = Conv2D(8, (3, 3), activation='</w:t>
+      </w:r>
+      <w:proofErr w:type="spellStart"/>
+      <w:r>
+        <w:rPr>
+          <w:highlight w:val="lightGray"/>
+        </w:rPr>
+        <w:t>relu</w:t>
+      </w:r>
+      <w:proofErr w:type="spellEnd"/>
+      <w:r>
+        <w:rPr>
+          <w:highlight w:val="lightGray"/>
+        </w:rPr>
+        <w:t>', padding='same', name='dec_B_conv2d_1')(encoded)</w:t>
+      </w:r>
+    </w:p>
+    <w:p>
+      <w:pPr>
+        <w:rPr>
+          <w:highlight w:val="lightGray"/>
+        </w:rPr>
+      </w:pPr>
+      <w:r>
+        <w:rPr>
+          <w:highlight w:val="lightGray"/>
+        </w:rPr>
+        <w:t>x = UpSampling2D((2, 2), name='dec_B_upsampl_1')(x)</w:t>
+      </w:r>
+    </w:p>
+    <w:p>
+      <w:pPr>
+        <w:rPr>
+          <w:highlight w:val="lightGray"/>
+        </w:rPr>
+      </w:pPr>
+      <w:r>
+        <w:rPr>
+          <w:highlight w:val="lightGray"/>
+        </w:rPr>
+        <w:t>x = Conv2D(8, (3, 3), activation='</w:t>
+      </w:r>
+      <w:proofErr w:type="spellStart"/>
+      <w:r>
+        <w:rPr>
+          <w:highlight w:val="lightGray"/>
+        </w:rPr>
+        <w:t>relu</w:t>
+      </w:r>
+      <w:proofErr w:type="spellEnd"/>
+      <w:r>
+        <w:rPr>
+          <w:highlight w:val="lightGray"/>
+        </w:rPr>
+        <w:t>', padding='same', name='dec_B_conv2d_2')(x)</w:t>
+      </w:r>
+    </w:p>
+    <w:p>
+      <w:pPr>
+        <w:rPr>
+          <w:highlight w:val="lightGray"/>
+        </w:rPr>
+      </w:pPr>
+      <w:r>
+        <w:rPr>
+          <w:highlight w:val="lightGray"/>
+        </w:rPr>
+        <w:t>x = UpSampling2D((2, 2), name='dec_B_upsampl_2')(x)</w:t>
+      </w:r>
+    </w:p>
+    <w:p>
+      <w:pPr>
+        <w:rPr>
+          <w:highlight w:val="lightGray"/>
+        </w:rPr>
+      </w:pPr>
+      <w:r>
+        <w:rPr>
+          <w:highlight w:val="lightGray"/>
+        </w:rPr>
+        <w:t>x = Conv2D(16, (3, 3), activation='</w:t>
+      </w:r>
+      <w:proofErr w:type="spellStart"/>
+      <w:r>
+        <w:rPr>
+          <w:highlight w:val="lightGray"/>
+        </w:rPr>
+        <w:t>relu</w:t>
+      </w:r>
+      <w:proofErr w:type="spellEnd"/>
+      <w:r>
+        <w:rPr>
+          <w:highlight w:val="lightGray"/>
+        </w:rPr>
+        <w:t>', padding='same', name='dec_B_conv2d_3')(x)</w:t>
+      </w:r>
+    </w:p>
+    <w:p>
+      <w:pPr>
+        <w:rPr>
+          <w:highlight w:val="lightGray"/>
+        </w:rPr>
+      </w:pPr>
+      <w:r>
+        <w:rPr>
+          <w:highlight w:val="lightGray"/>
+        </w:rPr>
+        <w:t>x = UpSampling2D((2, 2), name='dec_B_upsampl_3')(x)</w:t>
+      </w:r>
+      <w:r>
+        <w:rPr>
+          <w:highlight w:val="lightGray"/>
+        </w:rPr>
+        <w:t xml:space="preserve"> </w:t>
+      </w:r>
+    </w:p>
+    <w:p>
+      <w:pPr>
+        <w:rPr>
+          <w:highlight w:val="lightGray"/>
+        </w:rPr>
+      </w:pPr>
+      <w:r>
+        <w:rPr>
+          <w:highlight w:val="lightGray"/>
+        </w:rPr>
+        <w:t>decoded = Conv2D(3, (3, 3), activation='sigmoid', padding='same', name='dec_B_conv2d_4')(x)</w:t>
+      </w:r>
+    </w:p>
+    <w:p>
+      <w:pPr>
+        <w:rPr>
+          <w:highlight w:val="lightGray"/>
+        </w:rPr>
+      </w:pPr>
+    </w:p>
+    <w:p>
+      <w:r>
+        <w:t>The model produce these pictures from my inputs</w:t>
+      </w:r>
+    </w:p>
+    <w:p/>
+    <w:tbl>
+      <w:tblPr>
+        <w:tblStyle w:val="TableGrid"/>
+        <w:tblW w:w="0" w:type="auto"/>
+        <w:tblLook w:val="04A0" w:firstRow="1" w:lastRow="0" w:firstColumn="1" w:lastColumn="0" w:noHBand="0" w:noVBand="1"/>
+      </w:tblPr>
+      <w:tblGrid>
+        <w:gridCol w:w="4675"/>
+        <w:gridCol w:w="4675"/>
+      </w:tblGrid>
+      <w:tr>
+        <w:tc>
+          <w:tcPr>
+            <w:tcW w:w="4675" w:type="dxa"/>
+          </w:tcPr>
+          <w:p>
+            <w:pPr>
+              <w:jc w:val="center"/>
+            </w:pPr>
+            <w:r>
+              <w:t>INPUT</w:t>
+            </w:r>
+          </w:p>
+        </w:tc>
+        <w:tc>
+          <w:tcPr>
+            <w:tcW w:w="4675" w:type="dxa"/>
+          </w:tcPr>
+          <w:p>
+            <w:pPr>
+              <w:jc w:val="center"/>
+            </w:pPr>
+            <w:r>
+              <w:t>OUTPUT</w:t>
+            </w:r>
+          </w:p>
+        </w:tc>
+      </w:tr>
+      <w:tr>
+        <w:tc>
+          <w:tcPr>
+            <w:tcW w:w="4675" w:type="dxa"/>
+          </w:tcPr>
+          <w:p>
+            <w:pPr>
+              <w:jc w:val="center"/>
+            </w:pPr>
+            <w:r>
+              <w:rPr>
+                <w:noProof/>
+              </w:rPr>
+              <w:drawing>
+                <wp:inline distT="0" distB="0" distL="0" distR="0" wp14:anchorId="67E03751" wp14:editId="4C981542">
+                  <wp:extent cx="812800" cy="812800"/>
+                  <wp:effectExtent l="0" t="0" r="0" b="0"/>
+                  <wp:docPr id="5" name="Picture 5" descr="A person wearing glasses and smiling at the camera&#10;&#10;Description automatically generated"/>
+                  <wp:cNvGraphicFramePr>
+                    <a:graphicFrameLocks xmlns:a="http://schemas.openxmlformats.org/drawingml/2006/main" noChangeAspect="1"/>
+                  </wp:cNvGraphicFramePr>
+                  <a:graphic xmlns:a="http://schemas.openxmlformats.org/drawingml/2006/main">
+                    <a:graphicData uri="http://schemas.openxmlformats.org/drawingml/2006/picture">
+                      <pic:pic xmlns:pic="http://schemas.openxmlformats.org/drawingml/2006/picture">
+                        <pic:nvPicPr>
+                          <pic:cNvPr id="5" name="52.png"/>
+                          <pic:cNvPicPr/>
+                        </pic:nvPicPr>
+                        <pic:blipFill>
+                          <a:blip r:embed="rId12">
+                            <a:extLst>
+                              <a:ext uri="{28A0092B-C50C-407E-A947-70E740481C1C}">
+                                <a14:useLocalDpi xmlns:a14="http://schemas.microsoft.com/office/drawing/2010/main" val="0"/>
+                              </a:ext>
+                            </a:extLst>
+                          </a:blip>
+                          <a:stretch>
+                            <a:fillRect/>
+                          </a:stretch>
+                        </pic:blipFill>
+                        <pic:spPr>
+                          <a:xfrm>
+                            <a:off x="0" y="0"/>
+                            <a:ext cx="812800" cy="812800"/>
+                          </a:xfrm>
+                          <a:prstGeom prst="rect">
+                            <a:avLst/>
+                          </a:prstGeom>
+                        </pic:spPr>
+                      </pic:pic>
+                    </a:graphicData>
+                  </a:graphic>
+                </wp:inline>
+              </w:drawing>
+            </w:r>
+          </w:p>
+        </w:tc>
+        <w:tc>
+          <w:tcPr>
+            <w:tcW w:w="4675" w:type="dxa"/>
+          </w:tcPr>
+          <w:p>
+            <w:pPr>
+              <w:jc w:val="center"/>
+            </w:pPr>
+            <w:r>
+              <w:rPr>
+                <w:noProof/>
+              </w:rPr>
+              <w:drawing>
+                <wp:inline distT="0" distB="0" distL="0" distR="0" wp14:anchorId="17B7BF6E" wp14:editId="128F32ED">
+                  <wp:extent cx="798896" cy="807773"/>
+                  <wp:effectExtent l="0" t="0" r="1270" b="5080"/>
+                  <wp:docPr id="6" name="Picture 6" descr="A close up of a mans face&#10;&#10;Description automatically generated"/>
+                  <wp:cNvGraphicFramePr>
+                    <a:graphicFrameLocks xmlns:a="http://schemas.openxmlformats.org/drawingml/2006/main" noChangeAspect="1"/>
+                  </wp:cNvGraphicFramePr>
+                  <a:graphic xmlns:a="http://schemas.openxmlformats.org/drawingml/2006/main">
+                    <a:graphicData uri="http://schemas.openxmlformats.org/drawingml/2006/picture">
+                      <pic:pic xmlns:pic="http://schemas.openxmlformats.org/drawingml/2006/picture">
+                        <pic:nvPicPr>
+                          <pic:cNvPr id="6" name="Screen Shot 2020-03-28 at 11.20.53 AM.png"/>
+                          <pic:cNvPicPr/>
+                        </pic:nvPicPr>
+                        <pic:blipFill>
+                          <a:blip r:embed="rId13" cstate="print">
+                            <a:extLst>
+                              <a:ext uri="{28A0092B-C50C-407E-A947-70E740481C1C}">
+                                <a14:useLocalDpi xmlns:a14="http://schemas.microsoft.com/office/drawing/2010/main" val="0"/>
+                              </a:ext>
+                            </a:extLst>
+                          </a:blip>
+                          <a:stretch>
+                            <a:fillRect/>
+                          </a:stretch>
+                        </pic:blipFill>
+                        <pic:spPr>
+                          <a:xfrm>
+                            <a:off x="0" y="0"/>
+                            <a:ext cx="821469" cy="830597"/>
+                          </a:xfrm>
+                          <a:prstGeom prst="rect">
+                            <a:avLst/>
+                          </a:prstGeom>
+                        </pic:spPr>
+                      </pic:pic>
+                    </a:graphicData>
+                  </a:graphic>
+                </wp:inline>
+              </w:drawing>
+            </w:r>
+          </w:p>
+        </w:tc>
+      </w:tr>
+      <w:tr>
+        <w:tc>
+          <w:tcPr>
+            <w:tcW w:w="4675" w:type="dxa"/>
+          </w:tcPr>
+          <w:p>
+            <w:pPr>
+              <w:jc w:val="center"/>
+            </w:pPr>
+            <w:r>
+              <w:rPr>
+                <w:noProof/>
+              </w:rPr>
+              <w:drawing>
+                <wp:inline distT="0" distB="0" distL="0" distR="0" wp14:anchorId="397988F1" wp14:editId="0FFC2CAE">
+                  <wp:extent cx="812800" cy="812800"/>
+                  <wp:effectExtent l="0" t="0" r="0" b="0"/>
+                  <wp:docPr id="7" name="Picture 7" descr="A person wearing glasses and smiling at the camera&#10;&#10;Description automatically generated"/>
+                  <wp:cNvGraphicFramePr>
+                    <a:graphicFrameLocks xmlns:a="http://schemas.openxmlformats.org/drawingml/2006/main" noChangeAspect="1"/>
+                  </wp:cNvGraphicFramePr>
+                  <a:graphic xmlns:a="http://schemas.openxmlformats.org/drawingml/2006/main">
+                    <a:graphicData uri="http://schemas.openxmlformats.org/drawingml/2006/picture">
+                      <pic:pic xmlns:pic="http://schemas.openxmlformats.org/drawingml/2006/picture">
+                        <pic:nvPicPr>
+                          <pic:cNvPr id="7" name="4.png"/>
+                          <pic:cNvPicPr/>
+                        </pic:nvPicPr>
+                        <pic:blipFill>
+                          <a:blip r:embed="rId14">
+                            <a:extLst>
+                              <a:ext uri="{28A0092B-C50C-407E-A947-70E740481C1C}">
+                                <a14:useLocalDpi xmlns:a14="http://schemas.microsoft.com/office/drawing/2010/main" val="0"/>
+                              </a:ext>
+                            </a:extLst>
+                          </a:blip>
+                          <a:stretch>
+                            <a:fillRect/>
+                          </a:stretch>
+                        </pic:blipFill>
+                        <pic:spPr>
+                          <a:xfrm>
+                            <a:off x="0" y="0"/>
+                            <a:ext cx="812800" cy="812800"/>
+                          </a:xfrm>
+                          <a:prstGeom prst="rect">
+                            <a:avLst/>
+                          </a:prstGeom>
+                        </pic:spPr>
+                      </pic:pic>
+                    </a:graphicData>
+                  </a:graphic>
+                </wp:inline>
+              </w:drawing>
+            </w:r>
+          </w:p>
+        </w:tc>
+        <w:tc>
+          <w:tcPr>
+            <w:tcW w:w="4675" w:type="dxa"/>
+          </w:tcPr>
+          <w:p>
+            <w:pPr>
+              <w:jc w:val="center"/>
+            </w:pPr>
+            <w:r>
+              <w:rPr>
+                <w:noProof/>
+              </w:rPr>
+              <w:drawing>
+                <wp:inline distT="0" distB="0" distL="0" distR="0" wp14:anchorId="2827F7F6" wp14:editId="5B0EB50D">
+                  <wp:extent cx="823024" cy="812800"/>
+                  <wp:effectExtent l="0" t="0" r="2540" b="0"/>
+                  <wp:docPr id="8" name="Picture 8" descr="A picture containing sitting, blurry, kitchen, bird&#10;&#10;Description automatically generated"/>
+                  <wp:cNvGraphicFramePr>
+                    <a:graphicFrameLocks xmlns:a="http://schemas.openxmlformats.org/drawingml/2006/main" noChangeAspect="1"/>
+                  </wp:cNvGraphicFramePr>
+                  <a:graphic xmlns:a="http://schemas.openxmlformats.org/drawingml/2006/main">
+                    <a:graphicData uri="http://schemas.openxmlformats.org/drawingml/2006/picture">
+                      <pic:pic xmlns:pic="http://schemas.openxmlformats.org/drawingml/2006/picture">
+                        <pic:nvPicPr>
+                          <pic:cNvPr id="8" name="Screen Shot 2020-03-28 at 11.25.24 AM.png"/>
+                          <pic:cNvPicPr/>
+                        </pic:nvPicPr>
+                        <pic:blipFill>
+                          <a:blip r:embed="rId15" cstate="print">
+                            <a:extLst>
+                              <a:ext uri="{28A0092B-C50C-407E-A947-70E740481C1C}">
+                                <a14:useLocalDpi xmlns:a14="http://schemas.microsoft.com/office/drawing/2010/main" val="0"/>
+                              </a:ext>
+                            </a:extLst>
+                          </a:blip>
+                          <a:stretch>
+                            <a:fillRect/>
+                          </a:stretch>
+                        </pic:blipFill>
+                        <pic:spPr>
+                          <a:xfrm>
+                            <a:off x="0" y="0"/>
+                            <a:ext cx="835235" cy="824859"/>
+                          </a:xfrm>
+                          <a:prstGeom prst="rect">
+                            <a:avLst/>
+                          </a:prstGeom>
+                        </pic:spPr>
+                      </pic:pic>
+                    </a:graphicData>
+                  </a:graphic>
+                </wp:inline>
+              </w:drawing>
+            </w:r>
+          </w:p>
+        </w:tc>
+      </w:tr>
+      <w:tr>
+        <w:tc>
+          <w:tcPr>
+            <w:tcW w:w="4675" w:type="dxa"/>
+          </w:tcPr>
+          <w:p>
+            <w:pPr>
+              <w:jc w:val="center"/>
+            </w:pPr>
+            <w:r>
+              <w:rPr>
+                <w:noProof/>
+              </w:rPr>
+              <w:drawing>
+                <wp:inline distT="0" distB="0" distL="0" distR="0" wp14:anchorId="1677B5C5" wp14:editId="513F1E37">
+                  <wp:extent cx="812800" cy="812800"/>
+                  <wp:effectExtent l="0" t="0" r="0" b="0"/>
+                  <wp:docPr id="9" name="Picture 9" descr="A person wearing glasses and smiling at the camera&#10;&#10;Description automatically generated"/>
+                  <wp:cNvGraphicFramePr>
+                    <a:graphicFrameLocks xmlns:a="http://schemas.openxmlformats.org/drawingml/2006/main" noChangeAspect="1"/>
+                  </wp:cNvGraphicFramePr>
+                  <a:graphic xmlns:a="http://schemas.openxmlformats.org/drawingml/2006/main">
+                    <a:graphicData uri="http://schemas.openxmlformats.org/drawingml/2006/picture">
+                      <pic:pic xmlns:pic="http://schemas.openxmlformats.org/drawingml/2006/picture">
+                        <pic:nvPicPr>
+                          <pic:cNvPr id="9" name="285.png"/>
+                          <pic:cNvPicPr/>
+                        </pic:nvPicPr>
+                        <pic:blipFill>
+                          <a:blip r:embed="rId16">
+                            <a:extLst>
+                              <a:ext uri="{28A0092B-C50C-407E-A947-70E740481C1C}">
+                                <a14:useLocalDpi xmlns:a14="http://schemas.microsoft.com/office/drawing/2010/main" val="0"/>
+                              </a:ext>
+                            </a:extLst>
+                          </a:blip>
+                          <a:stretch>
+                            <a:fillRect/>
+                          </a:stretch>
+                        </pic:blipFill>
+                        <pic:spPr>
+                          <a:xfrm>
+                            <a:off x="0" y="0"/>
+                            <a:ext cx="812800" cy="812800"/>
+                          </a:xfrm>
+                          <a:prstGeom prst="rect">
+                            <a:avLst/>
+                          </a:prstGeom>
+                        </pic:spPr>
+                      </pic:pic>
+                    </a:graphicData>
+                  </a:graphic>
+                </wp:inline>
+              </w:drawing>
+            </w:r>
+          </w:p>
+        </w:tc>
+        <w:tc>
+          <w:tcPr>
+            <w:tcW w:w="4675" w:type="dxa"/>
+          </w:tcPr>
+          <w:p>
+            <w:pPr>
+              <w:jc w:val="center"/>
+            </w:pPr>
+            <w:r>
+              <w:rPr>
+                <w:noProof/>
+              </w:rPr>
+              <w:drawing>
+                <wp:inline distT="0" distB="0" distL="0" distR="0" wp14:anchorId="5BEB9737" wp14:editId="038B0D6C">
+                  <wp:extent cx="823425" cy="812800"/>
+                  <wp:effectExtent l="0" t="0" r="2540" b="0"/>
+                  <wp:docPr id="10" name="Picture 10" descr="A blurry image of a person&#10;&#10;Description automatically generated"/>
+                  <wp:cNvGraphicFramePr>
+                    <a:graphicFrameLocks xmlns:a="http://schemas.openxmlformats.org/drawingml/2006/main" noChangeAspect="1"/>
+                  </wp:cNvGraphicFramePr>
+                  <a:graphic xmlns:a="http://schemas.openxmlformats.org/drawingml/2006/main">
+                    <a:graphicData uri="http://schemas.openxmlformats.org/drawingml/2006/picture">
+                      <pic:pic xmlns:pic="http://schemas.openxmlformats.org/drawingml/2006/picture">
+                        <pic:nvPicPr>
+                          <pic:cNvPr id="10" name="Screen Shot 2020-03-28 at 11.26.46 AM.png"/>
+                          <pic:cNvPicPr/>
+                        </pic:nvPicPr>
+                        <pic:blipFill>
+                          <a:blip r:embed="rId17" cstate="print">
+                            <a:extLst>
+                              <a:ext uri="{28A0092B-C50C-407E-A947-70E740481C1C}">
+                                <a14:useLocalDpi xmlns:a14="http://schemas.microsoft.com/office/drawing/2010/main" val="0"/>
+                              </a:ext>
+                            </a:extLst>
+                          </a:blip>
+                          <a:stretch>
+                            <a:fillRect/>
+                          </a:stretch>
+                        </pic:blipFill>
+                        <pic:spPr>
+                          <a:xfrm>
+                            <a:off x="0" y="0"/>
+                            <a:ext cx="833927" cy="823166"/>
+                          </a:xfrm>
+                          <a:prstGeom prst="rect">
+                            <a:avLst/>
+                          </a:prstGeom>
+                        </pic:spPr>
+                      </pic:pic>
+                    </a:graphicData>
+                  </a:graphic>
+                </wp:inline>
+              </w:drawing>
+            </w:r>
+          </w:p>
+        </w:tc>
+      </w:tr>
+    </w:tbl>
+    <w:p>
+      <w:pPr>
+        <w:rPr>
+          <w:lang w:val="en-US"/>
+        </w:rPr>
+      </w:pPr>
+    </w:p>
+    <w:p>
+      <w:pPr>
+        <w:rPr>
+          <w:lang w:val="en-US"/>
+        </w:rPr>
+      </w:pPr>
+    </w:p>
+    <w:p>
+      <w:pPr>
+        <w:rPr>
+          <w:lang w:val="en-US"/>
+        </w:rPr>
+      </w:pPr>
+    </w:p>
+    <w:p>
+      <w:pPr>
+        <w:rPr>
+          <w:lang w:val="en-US"/>
+        </w:rPr>
+      </w:pPr>
+    </w:p>
+    <w:p>
+      <w:pPr>
+        <w:rPr>
+          <w:lang w:val="en-US"/>
+        </w:rPr>
+      </w:pPr>
+      <w:r>
+        <w:rPr>
+          <w:lang w:val="en-US"/>
+        </w:rPr>
+        <w:t xml:space="preserve">As you can see, my output picture </w:t>
+      </w:r>
+      <w:proofErr w:type="spellStart"/>
+      <w:r>
+        <w:rPr>
+          <w:lang w:val="en-US"/>
+        </w:rPr>
+        <w:t>bares</w:t>
+      </w:r>
+      <w:proofErr w:type="spellEnd"/>
+      <w:r>
+        <w:rPr>
+          <w:lang w:val="en-US"/>
+        </w:rPr>
+        <w:t xml:space="preserve"> an uncanny resemblance to Harry </w:t>
+      </w:r>
+      <w:proofErr w:type="gramStart"/>
+      <w:r>
+        <w:rPr>
+          <w:lang w:val="en-US"/>
+        </w:rPr>
+        <w:t>Potter..</w:t>
+      </w:r>
+      <w:proofErr w:type="gramEnd"/>
+    </w:p>
+    <w:p>
+      <w:pPr>
+        <w:rPr>
+          <w:lang w:val="en-US"/>
+        </w:rPr>
+      </w:pPr>
+      <w:r>
+        <w:rPr>
+          <w:lang w:val="en-US"/>
+        </w:rPr>
+        <w:t xml:space="preserve">Who am I kidding? The photo does not show harry potter in any facet. </w:t>
+      </w:r>
+    </w:p>
+    <w:p>
+      <w:pPr>
+        <w:rPr>
+          <w:lang w:val="en-US"/>
+        </w:rPr>
+      </w:pPr>
+      <w:r>
+        <w:rPr>
+          <w:lang w:val="en-US"/>
+        </w:rPr>
+        <w:t>If anything, it only blurred the photo and warped my smile which makes it only creepier…</w:t>
+      </w:r>
+    </w:p>
+    <w:p>
+      <w:pPr>
+        <w:rPr>
+          <w:lang w:val="en-US"/>
+        </w:rPr>
+      </w:pPr>
+    </w:p>
+    <w:p>
+      <w:pPr>
+        <w:ind w:firstLine="720"/>
+        <w:rPr>
+          <w:lang w:val="en-US"/>
+        </w:rPr>
+      </w:pPr>
+      <w:r>
+        <w:rPr>
+          <w:lang w:val="en-US"/>
+        </w:rPr>
+        <w:t>To be fair, this model was demonstrated on MNIST pictures meaning just digits from 0 -&gt; 9. It was able to construct the shape of the numbers, but it was too much to expect that a clear face could be generated as well. So, it boils down to finding a better model for the task of autoencoding.</w:t>
+      </w:r>
+      <w:r>
+        <w:rPr>
+          <w:lang w:val="en-US"/>
+        </w:rPr>
+        <w:t xml:space="preserve"> Just to compare, this model only has 4,963 parameters. </w:t>
+      </w:r>
+    </w:p>
+    <w:p>
+      <w:pPr>
+        <w:rPr>
+          <w:lang w:val="en-US"/>
+        </w:rPr>
+      </w:pPr>
+    </w:p>
+    <w:p>
+      <w:pPr>
+        <w:rPr>
+          <w:lang w:val="en-US"/>
+        </w:rPr>
+      </w:pPr>
+      <w:r>
+        <w:rPr>
+          <w:lang w:val="en-US"/>
+        </w:rPr>
+        <w:t xml:space="preserve">[11:30AM] </w:t>
+      </w:r>
+      <w:r>
+        <w:rPr>
+          <w:lang w:val="en-US"/>
+        </w:rPr>
+        <w:t xml:space="preserve">I will now try finding a </w:t>
+      </w:r>
+      <w:r>
+        <w:rPr>
+          <w:lang w:val="en-US"/>
+        </w:rPr>
+        <w:t xml:space="preserve">better </w:t>
+      </w:r>
+      <w:r>
+        <w:rPr>
+          <w:lang w:val="en-US"/>
+        </w:rPr>
+        <w:t>model that is open sourced.</w:t>
+      </w:r>
+    </w:p>
+    <w:p>
+      <w:pPr>
+        <w:rPr>
+          <w:lang w:val="en-US"/>
+        </w:rPr>
+      </w:pPr>
+    </w:p>
+    <w:p>
+      <w:pPr>
+        <w:rPr>
+          <w:lang w:val="en-US"/>
+        </w:rPr>
+      </w:pPr>
+    </w:p>
+    <w:p>
+      <w:pPr>
+        <w:rPr>
+          <w:lang w:val="en-US"/>
+        </w:rPr>
+      </w:pPr>
+      <w:r>
+        <w:rPr>
+          <w:lang w:val="en-US"/>
+        </w:rPr>
+        <w:t xml:space="preserve">[11:50AM] I have found a model like this that did not </w:t>
+      </w:r>
+      <w:r>
+        <w:rPr>
+          <w:lang w:val="en-US"/>
+        </w:rPr>
+        <w:t xml:space="preserve">have excellent </w:t>
+      </w:r>
+      <w:proofErr w:type="gramStart"/>
+      <w:r>
+        <w:rPr>
+          <w:lang w:val="en-US"/>
+        </w:rPr>
+        <w:t>results,</w:t>
+      </w:r>
+      <w:proofErr w:type="gramEnd"/>
+      <w:r>
+        <w:rPr>
+          <w:lang w:val="en-US"/>
+        </w:rPr>
+        <w:t xml:space="preserve"> however I think that it is good enough for this application. This model, however, has 70million parameters. </w:t>
+      </w:r>
+    </w:p>
+    <w:p>
+      <w:pPr>
+        <w:rPr>
+          <w:lang w:val="en-US"/>
+        </w:rPr>
+      </w:pPr>
+      <w:r>
+        <w:rPr>
+          <w:lang w:val="en-US"/>
+        </w:rPr>
+        <w:t>A stark contrast, I think compared to the first model I used. It seems reasonable to believe that to swap faces would take more parameters than producing pictures. The link to this article is found below:</w:t>
+      </w:r>
+    </w:p>
+    <w:p>
+      <w:hyperlink r:id="rId18" w:history="1">
+        <w:r>
+          <w:rPr>
+            <w:rStyle w:val="Hyperlink"/>
+          </w:rPr>
+          <w:t>https://medium.com/gradientcrescent/deepfaking-nicolas-cage-into-the-mcu-using-autoencoders-an-im</w:t>
+        </w:r>
+        <w:r>
+          <w:rPr>
+            <w:rStyle w:val="Hyperlink"/>
+          </w:rPr>
+          <w:t>p</w:t>
+        </w:r>
+        <w:r>
+          <w:rPr>
+            <w:rStyle w:val="Hyperlink"/>
+          </w:rPr>
+          <w:t>lementation-in-keras-and-tensorflow-ab47792a042f</w:t>
+        </w:r>
+      </w:hyperlink>
+    </w:p>
+    <w:p/>
+    <w:p>
+      <w:r>
+        <w:rPr>
+          <w:rFonts w:ascii="Georgia" w:hAnsi="Georgia"/>
+          <w:spacing w:val="-1"/>
+          <w:sz w:val="32"/>
+          <w:szCs w:val="32"/>
+          <w:shd w:val="clear" w:color="auto" w:fill="FFFFFF"/>
+        </w:rPr>
+        <w:t>“Our implementation relies on a simple autoencoder without the use of a GAN component, and is based on a </w:t>
+      </w:r>
+      <w:hyperlink r:id="rId19" w:tgtFrame="_blank" w:history="1">
+        <w:r>
+          <w:rPr>
+            <w:rStyle w:val="Hyperlink"/>
+            <w:rFonts w:ascii="Georgia" w:hAnsi="Georgia"/>
+            <w:spacing w:val="-1"/>
+            <w:sz w:val="32"/>
+            <w:szCs w:val="32"/>
+            <w:shd w:val="clear" w:color="auto" w:fill="FFFFFF"/>
+          </w:rPr>
+          <w:t>simplified implementation</w:t>
+        </w:r>
+      </w:hyperlink>
+      <w:r>
+        <w:rPr>
+          <w:rFonts w:ascii="Georgia" w:hAnsi="Georgia"/>
+          <w:spacing w:val="-1"/>
+          <w:sz w:val="32"/>
+          <w:szCs w:val="32"/>
+          <w:shd w:val="clear" w:color="auto" w:fill="FFFFFF"/>
+        </w:rPr>
+        <w:t xml:space="preserve"> of the </w:t>
+      </w:r>
+      <w:proofErr w:type="spellStart"/>
+      <w:r>
+        <w:rPr>
+          <w:rFonts w:ascii="Georgia" w:hAnsi="Georgia"/>
+          <w:spacing w:val="-1"/>
+          <w:sz w:val="32"/>
+          <w:szCs w:val="32"/>
+          <w:shd w:val="clear" w:color="auto" w:fill="FFFFFF"/>
+        </w:rPr>
+        <w:t>FaceSwap</w:t>
+      </w:r>
+      <w:proofErr w:type="spellEnd"/>
+      <w:r>
+        <w:rPr>
+          <w:rFonts w:ascii="Georgia" w:hAnsi="Georgia"/>
+          <w:spacing w:val="-1"/>
+          <w:sz w:val="32"/>
+          <w:szCs w:val="32"/>
+          <w:shd w:val="clear" w:color="auto" w:fill="FFFFFF"/>
+        </w:rPr>
+        <w:t>-</w:t>
+      </w:r>
+      <w:hyperlink r:id="rId20" w:tgtFrame="_blank" w:history="1">
+        <w:r>
+          <w:rPr>
+            <w:rStyle w:val="Hyperlink"/>
+            <w:rFonts w:ascii="Georgia" w:hAnsi="Georgia"/>
+            <w:spacing w:val="-1"/>
+            <w:sz w:val="32"/>
+            <w:szCs w:val="32"/>
+            <w:shd w:val="clear" w:color="auto" w:fill="FFFFFF"/>
+          </w:rPr>
+          <w:t>GAN repository by Lu et al</w:t>
+        </w:r>
+      </w:hyperlink>
+      <w:r>
+        <w:rPr>
+          <w:rFonts w:ascii="Georgia" w:hAnsi="Georgia"/>
+          <w:spacing w:val="-1"/>
+          <w:sz w:val="32"/>
+          <w:szCs w:val="32"/>
+          <w:shd w:val="clear" w:color="auto" w:fill="FFFFFF"/>
+        </w:rPr>
+        <w:t>.”</w:t>
+      </w:r>
+    </w:p>
+    <w:p/>
+    <w:p/>
+    <w:p>
+      <w:pPr>
+        <w:rPr>
+          <w:lang w:val="en-US"/>
+        </w:rPr>
+      </w:pPr>
+    </w:p>
+    <w:p>
+      <w:pPr>
+        <w:rPr>
+          <w:lang w:val="en-US"/>
+        </w:rPr>
+      </w:pPr>
+      <w:r>
+        <w:rPr>
+          <w:lang w:val="en-US"/>
+        </w:rPr>
+        <w:t>[02:36PM] I have finished coding the new model, however grouped convolutions aren’t supported on CPU. I would have to find a GPU to be able to train this model…</w:t>
+      </w:r>
+    </w:p>
+    <w:p>
+      <w:pPr>
+        <w:rPr>
+          <w:lang w:val="en-US"/>
+        </w:rPr>
+      </w:pPr>
+    </w:p>
+    <w:p>
+      <w:pPr>
+        <w:rPr>
+          <w:lang w:val="en-US"/>
+        </w:rPr>
+      </w:pPr>
+      <w:r>
+        <w:rPr>
+          <w:lang w:val="en-US"/>
+        </w:rPr>
+        <w:t>[03:02PM] The model has started training, and I hope that it would bear good fruits!</w:t>
+      </w:r>
+    </w:p>
+    <w:p>
+      <w:pPr>
+        <w:rPr>
+          <w:lang w:val="en-US"/>
+        </w:rPr>
+      </w:pPr>
+      <w:r>
+        <w:rPr>
+          <w:lang w:val="en-US"/>
+        </w:rPr>
+        <w:t xml:space="preserve">The model also used a </w:t>
+      </w:r>
+      <w:proofErr w:type="spellStart"/>
+      <w:r>
+        <w:rPr>
+          <w:lang w:val="en-US"/>
+        </w:rPr>
+        <w:t>PixelShuffler</w:t>
+      </w:r>
+      <w:proofErr w:type="spellEnd"/>
+      <w:r>
+        <w:rPr>
+          <w:lang w:val="en-US"/>
+        </w:rPr>
+        <w:t xml:space="preserve"> function that uses </w:t>
+      </w:r>
+      <w:proofErr w:type="spellStart"/>
+      <w:r>
+        <w:rPr>
+          <w:lang w:val="en-US"/>
+        </w:rPr>
+        <w:t>Keras</w:t>
+      </w:r>
+      <w:proofErr w:type="spellEnd"/>
+      <w:r>
+        <w:rPr>
+          <w:lang w:val="en-US"/>
+        </w:rPr>
+        <w:t xml:space="preserve"> which I derived from </w:t>
+      </w:r>
+      <w:proofErr w:type="spellStart"/>
+      <w:r>
+        <w:rPr>
+          <w:lang w:val="en-US"/>
+        </w:rPr>
+        <w:t>github</w:t>
+      </w:r>
+      <w:proofErr w:type="spellEnd"/>
+    </w:p>
+    <w:p>
+      <w:pPr>
+        <w:rPr>
+          <w:lang w:val="en-US"/>
+        </w:rPr>
+      </w:pPr>
+    </w:p>
+    <w:p>
+      <w:pPr>
+        <w:rPr>
+          <w:lang w:val="en-US"/>
+        </w:rPr>
+      </w:pPr>
+    </w:p>
+    <w:p>
+      <w:pPr>
+        <w:rPr>
+          <w:lang w:val="en-US"/>
+        </w:rPr>
+      </w:pPr>
+      <w:r>
+        <w:rPr>
+          <w:lang w:val="en-US"/>
+        </w:rPr>
+        <w:t>[03-29-20]</w:t>
+      </w:r>
+    </w:p>
+    <w:p>
+      <w:pPr>
+        <w:rPr>
+          <w:lang w:val="en-US"/>
+        </w:rPr>
+      </w:pPr>
+    </w:p>
+    <w:p>
+      <w:pPr>
+        <w:rPr>
+          <w:lang w:val="en-US"/>
+        </w:rPr>
+      </w:pPr>
+      <w:r>
+        <w:rPr>
+          <w:lang w:val="en-US"/>
+        </w:rPr>
+        <w:t xml:space="preserve">[10:05AM] The model is still currently training, because there were two </w:t>
+      </w:r>
+      <w:proofErr w:type="gramStart"/>
+      <w:r>
+        <w:rPr>
+          <w:lang w:val="en-US"/>
+        </w:rPr>
+        <w:t>instances</w:t>
+      </w:r>
+      <w:proofErr w:type="gramEnd"/>
+      <w:r>
+        <w:rPr>
+          <w:lang w:val="en-US"/>
+        </w:rPr>
+        <w:t xml:space="preserve"> I forgot to dump the weights after 3 hours of training.</w:t>
+      </w:r>
+    </w:p>
+    <w:p>
+      <w:pPr>
+        <w:rPr>
+          <w:lang w:val="en-US"/>
+        </w:rPr>
+      </w:pPr>
+    </w:p>
+    <w:p>
+      <w:pPr>
+        <w:rPr>
+          <w:lang w:val="en-US"/>
+        </w:rPr>
+      </w:pPr>
+      <w:r>
+        <w:rPr>
+          <w:lang w:val="en-US"/>
+        </w:rPr>
+        <w:t xml:space="preserve">[11:51AM] Model finished training. </w:t>
+      </w:r>
+      <w:r>
+        <w:rPr>
+          <w:lang w:val="en-US"/>
+        </w:rPr>
+        <w:t>Will test it now.</w:t>
+      </w:r>
+    </w:p>
+    <w:p/>
+    <w:tbl>
+      <w:tblPr>
+        <w:tblStyle w:val="TableGrid"/>
+        <w:tblW w:w="0" w:type="auto"/>
+        <w:tblLook w:val="04A0" w:firstRow="1" w:lastRow="0" w:firstColumn="1" w:lastColumn="0" w:noHBand="0" w:noVBand="1"/>
+      </w:tblPr>
+      <w:tblGrid>
+        <w:gridCol w:w="4675"/>
+        <w:gridCol w:w="4675"/>
+      </w:tblGrid>
+      <w:tr>
+        <w:tc>
+          <w:tcPr>
+            <w:tcW w:w="4675" w:type="dxa"/>
+          </w:tcPr>
+          <w:p>
+            <w:pPr>
+              <w:jc w:val="center"/>
+            </w:pPr>
+            <w:r>
+              <w:t>INPUT</w:t>
+            </w:r>
+          </w:p>
+        </w:tc>
+        <w:tc>
+          <w:tcPr>
+            <w:tcW w:w="4675" w:type="dxa"/>
+          </w:tcPr>
+          <w:p>
+            <w:pPr>
+              <w:jc w:val="center"/>
+            </w:pPr>
+            <w:r>
+              <w:t>OUTPUT</w:t>
+            </w:r>
+          </w:p>
+        </w:tc>
+      </w:tr>
+      <w:tr>
+        <w:tc>
+          <w:tcPr>
+            <w:tcW w:w="4675" w:type="dxa"/>
+          </w:tcPr>
+          <w:p>
+            <w:pPr>
+              <w:jc w:val="center"/>
+            </w:pPr>
+            <w:r>
+              <w:rPr>
+                <w:noProof/>
+              </w:rPr>
+              <w:drawing>
+                <wp:inline distT="0" distB="0" distL="0" distR="0" wp14:anchorId="2D0A7BB0" wp14:editId="24F64500">
+                  <wp:extent cx="812800" cy="812800"/>
+                  <wp:effectExtent l="0" t="0" r="0" b="0"/>
+                  <wp:docPr id="16" name="Picture 16" descr="A person wearing glasses and smiling at the camera&#10;&#10;Description automatically generated"/>
+                  <wp:cNvGraphicFramePr>
+                    <a:graphicFrameLocks xmlns:a="http://schemas.openxmlformats.org/drawingml/2006/main" noChangeAspect="1"/>
+                  </wp:cNvGraphicFramePr>
+                  <a:graphic xmlns:a="http://schemas.openxmlformats.org/drawingml/2006/main">
+                    <a:graphicData uri="http://schemas.openxmlformats.org/drawingml/2006/picture">
+                      <pic:pic xmlns:pic="http://schemas.openxmlformats.org/drawingml/2006/picture">
+                        <pic:nvPicPr>
+                          <pic:cNvPr id="16" name="1.png"/>
+                          <pic:cNvPicPr/>
+                        </pic:nvPicPr>
+                        <pic:blipFill>
+                          <a:blip r:embed="rId21">
+                            <a:extLst>
+                              <a:ext uri="{28A0092B-C50C-407E-A947-70E740481C1C}">
+                                <a14:useLocalDpi xmlns:a14="http://schemas.microsoft.com/office/drawing/2010/main" val="0"/>
+                              </a:ext>
+                            </a:extLst>
+                          </a:blip>
+                          <a:stretch>
+                            <a:fillRect/>
+                          </a:stretch>
+                        </pic:blipFill>
+                        <pic:spPr>
+                          <a:xfrm>
+                            <a:off x="0" y="0"/>
+                            <a:ext cx="812800" cy="812800"/>
+                          </a:xfrm>
+                          <a:prstGeom prst="rect">
+                            <a:avLst/>
+                          </a:prstGeom>
+                        </pic:spPr>
+                      </pic:pic>
+                    </a:graphicData>
+                  </a:graphic>
+                </wp:inline>
+              </w:drawing>
+            </w:r>
+          </w:p>
+        </w:tc>
+        <w:tc>
+          <w:tcPr>
+            <w:tcW w:w="4675" w:type="dxa"/>
+          </w:tcPr>
+          <w:p>
+            <w:pPr>
+              <w:jc w:val="center"/>
+            </w:pPr>
+            <w:r>
+              <w:rPr>
+                <w:noProof/>
+              </w:rPr>
+              <w:drawing>
+                <wp:inline distT="0" distB="0" distL="0" distR="0" wp14:anchorId="310E6FA4" wp14:editId="27B456BF">
+                  <wp:extent cx="832386" cy="812800"/>
+                  <wp:effectExtent l="0" t="0" r="6350" b="0"/>
+                  <wp:docPr id="17" name="Picture 17" descr="A close up of a device&#10;&#10;Description automatically generated"/>
+                  <wp:cNvGraphicFramePr>
+                    <a:graphicFrameLocks xmlns:a="http://schemas.openxmlformats.org/drawingml/2006/main" noChangeAspect="1"/>
+                  </wp:cNvGraphicFramePr>
+                  <a:graphic xmlns:a="http://schemas.openxmlformats.org/drawingml/2006/main">
+                    <a:graphicData uri="http://schemas.openxmlformats.org/drawingml/2006/picture">
+                      <pic:pic xmlns:pic="http://schemas.openxmlformats.org/drawingml/2006/picture">
+                        <pic:nvPicPr>
+                          <pic:cNvPr id="17" name="Screen Shot 2020-03-29 at 12.48.09 PM.png"/>
+                          <pic:cNvPicPr/>
+                        </pic:nvPicPr>
+                        <pic:blipFill>
+                          <a:blip r:embed="rId22">
+                            <a:extLst>
+                              <a:ext uri="{28A0092B-C50C-407E-A947-70E740481C1C}">
+                                <a14:useLocalDpi xmlns:a14="http://schemas.microsoft.com/office/drawing/2010/main" val="0"/>
+                              </a:ext>
+                            </a:extLst>
+                          </a:blip>
+                          <a:stretch>
+                            <a:fillRect/>
+                          </a:stretch>
+                        </pic:blipFill>
+                        <pic:spPr>
+                          <a:xfrm>
+                            <a:off x="0" y="0"/>
+                            <a:ext cx="842551" cy="822725"/>
+                          </a:xfrm>
+                          <a:prstGeom prst="rect">
+                            <a:avLst/>
+                          </a:prstGeom>
+                        </pic:spPr>
+                      </pic:pic>
+                    </a:graphicData>
+                  </a:graphic>
+                </wp:inline>
+              </w:drawing>
+            </w:r>
+          </w:p>
+        </w:tc>
+      </w:tr>
+      <w:tr>
+        <w:tc>
+          <w:tcPr>
+            <w:tcW w:w="4675" w:type="dxa"/>
+          </w:tcPr>
+          <w:p>
+            <w:pPr>
+              <w:jc w:val="center"/>
+            </w:pPr>
+            <w:r>
+              <w:rPr>
+                <w:noProof/>
+              </w:rPr>
+              <w:drawing>
+                <wp:inline distT="0" distB="0" distL="0" distR="0" wp14:anchorId="2B06D3C6" wp14:editId="1B88B4F0">
+                  <wp:extent cx="812800" cy="812800"/>
+                  <wp:effectExtent l="0" t="0" r="0" b="0"/>
+                  <wp:docPr id="18" name="Picture 18" descr="A person wearing glasses and smiling at the camera&#10;&#10;Description automatically generated"/>
+                  <wp:cNvGraphicFramePr>
+                    <a:graphicFrameLocks xmlns:a="http://schemas.openxmlformats.org/drawingml/2006/main" noChangeAspect="1"/>
+                  </wp:cNvGraphicFramePr>
+                  <a:graphic xmlns:a="http://schemas.openxmlformats.org/drawingml/2006/main">
+                    <a:graphicData uri="http://schemas.openxmlformats.org/drawingml/2006/picture">
+                      <pic:pic xmlns:pic="http://schemas.openxmlformats.org/drawingml/2006/picture">
+                        <pic:nvPicPr>
+                          <pic:cNvPr id="18" name="7.png"/>
+                          <pic:cNvPicPr/>
+                        </pic:nvPicPr>
+                        <pic:blipFill>
+                          <a:blip r:embed="rId23">
+                            <a:extLst>
+                              <a:ext uri="{28A0092B-C50C-407E-A947-70E740481C1C}">
+                                <a14:useLocalDpi xmlns:a14="http://schemas.microsoft.com/office/drawing/2010/main" val="0"/>
+                              </a:ext>
+                            </a:extLst>
+                          </a:blip>
+                          <a:stretch>
+                            <a:fillRect/>
+                          </a:stretch>
+                        </pic:blipFill>
+                        <pic:spPr>
+                          <a:xfrm>
+                            <a:off x="0" y="0"/>
+                            <a:ext cx="812800" cy="812800"/>
+                          </a:xfrm>
+                          <a:prstGeom prst="rect">
+                            <a:avLst/>
+                          </a:prstGeom>
+                        </pic:spPr>
+                      </pic:pic>
+                    </a:graphicData>
+                  </a:graphic>
+                </wp:inline>
+              </w:drawing>
+            </w:r>
+          </w:p>
+        </w:tc>
+        <w:tc>
+          <w:tcPr>
+            <w:tcW w:w="4675" w:type="dxa"/>
+          </w:tcPr>
+          <w:p>
+            <w:pPr>
+              <w:jc w:val="center"/>
+            </w:pPr>
+            <w:r>
+              <w:rPr>
+                <w:noProof/>
+              </w:rPr>
+              <w:drawing>
+                <wp:inline distT="0" distB="0" distL="0" distR="0" wp14:anchorId="77958B76" wp14:editId="046581EA">
+                  <wp:extent cx="831237" cy="818147"/>
+                  <wp:effectExtent l="0" t="0" r="0" b="0"/>
+                  <wp:docPr id="19" name="Picture 19" descr="A picture containing bird&#10;&#10;Description automatically generated"/>
+                  <wp:cNvGraphicFramePr>
+                    <a:graphicFrameLocks xmlns:a="http://schemas.openxmlformats.org/drawingml/2006/main" noChangeAspect="1"/>
+                  </wp:cNvGraphicFramePr>
+                  <a:graphic xmlns:a="http://schemas.openxmlformats.org/drawingml/2006/main">
+                    <a:graphicData uri="http://schemas.openxmlformats.org/drawingml/2006/picture">
+                      <pic:pic xmlns:pic="http://schemas.openxmlformats.org/drawingml/2006/picture">
+                        <pic:nvPicPr>
+                          <pic:cNvPr id="19" name="Screen Shot 2020-03-29 at 12.49.07 PM.png"/>
+                          <pic:cNvPicPr/>
+                        </pic:nvPicPr>
+                        <pic:blipFill>
+                          <a:blip r:embed="rId24" cstate="print">
+                            <a:extLst>
+                              <a:ext uri="{28A0092B-C50C-407E-A947-70E740481C1C}">
+                                <a14:useLocalDpi xmlns:a14="http://schemas.microsoft.com/office/drawing/2010/main" val="0"/>
+                              </a:ext>
+                            </a:extLst>
+                          </a:blip>
+                          <a:stretch>
+                            <a:fillRect/>
+                          </a:stretch>
+                        </pic:blipFill>
+                        <pic:spPr>
+                          <a:xfrm>
+                            <a:off x="0" y="0"/>
+                            <a:ext cx="848125" cy="834769"/>
+                          </a:xfrm>
+                          <a:prstGeom prst="rect">
+                            <a:avLst/>
+                          </a:prstGeom>
+                        </pic:spPr>
+                      </pic:pic>
+                    </a:graphicData>
+                  </a:graphic>
+                </wp:inline>
+              </w:drawing>
+            </w:r>
+          </w:p>
+        </w:tc>
+      </w:tr>
+      <w:tr>
+        <w:tc>
+          <w:tcPr>
+            <w:tcW w:w="4675" w:type="dxa"/>
+          </w:tcPr>
+          <w:p>
+            <w:pPr>
+              <w:jc w:val="center"/>
+            </w:pPr>
+            <w:r>
+              <w:rPr>
+                <w:noProof/>
+              </w:rPr>
+              <w:drawing>
+                <wp:inline distT="0" distB="0" distL="0" distR="0" wp14:anchorId="045C54D1" wp14:editId="6A0DECAB">
+                  <wp:extent cx="793549" cy="793549"/>
+                  <wp:effectExtent l="0" t="0" r="0" b="0"/>
+                  <wp:docPr id="20" name="Picture 20" descr="A person wearing glasses and looking at the camera&#10;&#10;Description automatically generated"/>
+                  <wp:cNvGraphicFramePr>
+                    <a:graphicFrameLocks xmlns:a="http://schemas.openxmlformats.org/drawingml/2006/main" noChangeAspect="1"/>
+                  </wp:cNvGraphicFramePr>
+                  <a:graphic xmlns:a="http://schemas.openxmlformats.org/drawingml/2006/main">
+                    <a:graphicData uri="http://schemas.openxmlformats.org/drawingml/2006/picture">
+                      <pic:pic xmlns:pic="http://schemas.openxmlformats.org/drawingml/2006/picture">
+                        <pic:nvPicPr>
+                          <pic:cNvPr id="20" name="85.png"/>
+                          <pic:cNvPicPr/>
+                        </pic:nvPicPr>
+                        <pic:blipFill>
+                          <a:blip r:embed="rId25">
+                            <a:extLst>
+                              <a:ext uri="{28A0092B-C50C-407E-A947-70E740481C1C}">
+                                <a14:useLocalDpi xmlns:a14="http://schemas.microsoft.com/office/drawing/2010/main" val="0"/>
+                              </a:ext>
+                            </a:extLst>
+                          </a:blip>
+                          <a:stretch>
+                            <a:fillRect/>
+                          </a:stretch>
+                        </pic:blipFill>
+                        <pic:spPr>
+                          <a:xfrm>
+                            <a:off x="0" y="0"/>
+                            <a:ext cx="814380" cy="814380"/>
+                          </a:xfrm>
+                          <a:prstGeom prst="rect">
+                            <a:avLst/>
+                          </a:prstGeom>
+                        </pic:spPr>
+                      </pic:pic>
+                    </a:graphicData>
+                  </a:graphic>
+                </wp:inline>
+              </w:drawing>
+            </w:r>
+          </w:p>
+        </w:tc>
+        <w:tc>
+          <w:tcPr>
+            <w:tcW w:w="4675" w:type="dxa"/>
+          </w:tcPr>
+          <w:p>
+            <w:pPr>
+              <w:jc w:val="center"/>
+            </w:pPr>
+            <w:r>
+              <w:rPr>
+                <w:noProof/>
+              </w:rPr>
+              <w:drawing>
+                <wp:inline distT="0" distB="0" distL="0" distR="0" wp14:anchorId="55266C35" wp14:editId="12D62B91">
+                  <wp:extent cx="779646" cy="785883"/>
+                  <wp:effectExtent l="0" t="0" r="0" b="1905"/>
+                  <wp:docPr id="21" name="Picture 21" descr="A picture containing bird&#10;&#10;Description automatically generated"/>
+                  <wp:cNvGraphicFramePr>
+                    <a:graphicFrameLocks xmlns:a="http://schemas.openxmlformats.org/drawingml/2006/main" noChangeAspect="1"/>
+                  </wp:cNvGraphicFramePr>
+                  <a:graphic xmlns:a="http://schemas.openxmlformats.org/drawingml/2006/main">
+                    <a:graphicData uri="http://schemas.openxmlformats.org/drawingml/2006/picture">
+                      <pic:pic xmlns:pic="http://schemas.openxmlformats.org/drawingml/2006/picture">
+                        <pic:nvPicPr>
+                          <pic:cNvPr id="21" name="Screen Shot 2020-03-29 at 12.51.19 PM.png"/>
+                          <pic:cNvPicPr/>
+                        </pic:nvPicPr>
+                        <pic:blipFill>
+                          <a:blip r:embed="rId26" cstate="print">
+                            <a:extLst>
+                              <a:ext uri="{28A0092B-C50C-407E-A947-70E740481C1C}">
+                                <a14:useLocalDpi xmlns:a14="http://schemas.microsoft.com/office/drawing/2010/main" val="0"/>
+                              </a:ext>
+                            </a:extLst>
+                          </a:blip>
+                          <a:stretch>
+                            <a:fillRect/>
+                          </a:stretch>
+                        </pic:blipFill>
+                        <pic:spPr>
+                          <a:xfrm>
+                            <a:off x="0" y="0"/>
+                            <a:ext cx="792147" cy="798484"/>
+                          </a:xfrm>
+                          <a:prstGeom prst="rect">
+                            <a:avLst/>
+                          </a:prstGeom>
+                        </pic:spPr>
+                      </pic:pic>
+                    </a:graphicData>
+                  </a:graphic>
+                </wp:inline>
+              </w:drawing>
+            </w:r>
+          </w:p>
+        </w:tc>
+      </w:tr>
+    </w:tbl>
+    <w:p>
+      <w:pPr>
+        <w:rPr>
+          <w:lang w:val="en-US"/>
+        </w:rPr>
+      </w:pPr>
+    </w:p>
+    <w:p>
+      <w:pPr>
+        <w:rPr>
+          <w:lang w:val="en-US"/>
+        </w:rPr>
+      </w:pPr>
+      <w:r>
+        <w:rPr>
+          <w:lang w:val="en-US"/>
+        </w:rPr>
+        <w:t xml:space="preserve">Using the new model, I was able to achieve better results. For example, my skin tone became paler and my nose became narrower at the third picture. However, </w:t>
+      </w:r>
+      <w:proofErr w:type="gramStart"/>
+      <w:r>
+        <w:rPr>
+          <w:lang w:val="en-US"/>
+        </w:rPr>
+        <w:t>It</w:t>
+      </w:r>
+      <w:proofErr w:type="gramEnd"/>
+      <w:r>
+        <w:rPr>
+          <w:lang w:val="en-US"/>
+        </w:rPr>
+        <w:t xml:space="preserve"> is far from perfect; and this is performed on 64x64 pixels of images.</w:t>
+      </w:r>
+      <w:r>
+        <w:rPr>
+          <w:lang w:val="en-US"/>
+        </w:rPr>
+        <w:t xml:space="preserve"> The pictures still remain blurry, and it is quite frustrating.</w:t>
+      </w:r>
+    </w:p>
+    <w:p>
+      <w:pPr>
+        <w:rPr>
+          <w:lang w:val="en-US"/>
+        </w:rPr>
+      </w:pPr>
+    </w:p>
+    <w:p>
+      <w:pPr>
+        <w:rPr>
+          <w:lang w:val="en-US"/>
+        </w:rPr>
+      </w:pPr>
+      <w:r>
+        <w:rPr>
+          <w:lang w:val="en-US"/>
+        </w:rPr>
+        <w:t>The medium article mentioned using pre-trained weights so that the loss would converge faster, but I was not able to acquire the pre-trained weights.</w:t>
+      </w:r>
+    </w:p>
+    <w:p>
+      <w:pPr>
+        <w:rPr>
+          <w:lang w:val="en-US"/>
+        </w:rPr>
+      </w:pPr>
+    </w:p>
+    <w:p>
+      <w:pPr>
+        <w:tabs>
+          <w:tab w:val="left" w:pos="2728"/>
+        </w:tabs>
+        <w:rPr>
+          <w:lang w:val="en-US"/>
+        </w:rPr>
+      </w:pPr>
+    </w:p>
+    <w:p>
+      <w:pPr>
+        <w:tabs>
+          <w:tab w:val="left" w:pos="2728"/>
+        </w:tabs>
+        <w:rPr>
+          <w:lang w:val="en-US"/>
+        </w:rPr>
+      </w:pPr>
+      <w:r>
+        <w:rPr>
+          <w:lang w:val="en-US"/>
+        </w:rPr>
+        <w:t xml:space="preserve">[01:57PM] </w:t>
+      </w:r>
+    </w:p>
+    <w:p>
+      <w:pPr>
+        <w:tabs>
+          <w:tab w:val="left" w:pos="2728"/>
+        </w:tabs>
+        <w:rPr>
+          <w:lang w:val="en-US"/>
+        </w:rPr>
+      </w:pPr>
+      <w:r>
+        <w:rPr>
+          <w:lang w:val="en-US"/>
+        </w:rPr>
+        <w:t xml:space="preserve">I will begin converting the target video into frames. This is the video that will be uploaded on </w:t>
+      </w:r>
+      <w:proofErr w:type="spellStart"/>
+      <w:r>
+        <w:rPr>
+          <w:lang w:val="en-US"/>
+        </w:rPr>
+        <w:t>Youtube</w:t>
+      </w:r>
+      <w:proofErr w:type="spellEnd"/>
+      <w:r>
+        <w:rPr>
+          <w:lang w:val="en-US"/>
+        </w:rPr>
+        <w:t xml:space="preserve"> to satisfy the requirement of the Internship program.</w:t>
+      </w:r>
+    </w:p>
+    <w:p>
+      <w:pPr>
+        <w:tabs>
+          <w:tab w:val="left" w:pos="2728"/>
+        </w:tabs>
+        <w:rPr>
+          <w:lang w:val="en-US"/>
+        </w:rPr>
+      </w:pPr>
+    </w:p>
+    <w:p>
+      <w:pPr>
+        <w:tabs>
+          <w:tab w:val="left" w:pos="2728"/>
+        </w:tabs>
+        <w:rPr>
+          <w:lang w:val="en-US"/>
+        </w:rPr>
+      </w:pPr>
+      <w:r>
+        <w:rPr>
+          <w:lang w:val="en-US"/>
+        </w:rPr>
+        <w:t>[02:26PM]</w:t>
+      </w:r>
+    </w:p>
+    <w:p>
+      <w:pPr>
+        <w:pStyle w:val="HTMLPreformatted"/>
+        <w:textAlignment w:val="baseline"/>
+        <w:rPr>
+          <w:rFonts w:asciiTheme="minorHAnsi" w:hAnsiTheme="minorHAnsi" w:cstheme="minorHAnsi"/>
+          <w:color w:val="242729"/>
+          <w:sz w:val="24"/>
+          <w:szCs w:val="24"/>
+          <w:bdr w:val="none" w:sz="0" w:space="0" w:color="auto" w:frame="1"/>
+        </w:rPr>
+      </w:pPr>
+      <w:r>
+        <w:rPr>
+          <w:rFonts w:asciiTheme="minorHAnsi" w:hAnsiTheme="minorHAnsi" w:cstheme="minorHAnsi"/>
+          <w:sz w:val="24"/>
+          <w:szCs w:val="24"/>
+          <w:lang w:val="en-US"/>
+        </w:rPr>
+        <w:t xml:space="preserve">I have used an example from </w:t>
+      </w:r>
+      <w:proofErr w:type="spellStart"/>
+      <w:r>
+        <w:rPr>
+          <w:rFonts w:asciiTheme="minorHAnsi" w:hAnsiTheme="minorHAnsi" w:cstheme="minorHAnsi"/>
+          <w:sz w:val="24"/>
+          <w:szCs w:val="24"/>
+          <w:lang w:val="en-US"/>
+        </w:rPr>
+        <w:t>StackOverflow</w:t>
+      </w:r>
+      <w:proofErr w:type="spellEnd"/>
+      <w:r>
+        <w:rPr>
+          <w:rFonts w:asciiTheme="minorHAnsi" w:hAnsiTheme="minorHAnsi" w:cstheme="minorHAnsi"/>
+          <w:sz w:val="24"/>
+          <w:szCs w:val="24"/>
+          <w:lang w:val="en-US"/>
+        </w:rPr>
+        <w:t xml:space="preserve"> that utilizes </w:t>
+      </w:r>
+      <w:proofErr w:type="spellStart"/>
+      <w:r>
+        <w:rPr>
+          <w:rFonts w:asciiTheme="minorHAnsi" w:hAnsiTheme="minorHAnsi" w:cstheme="minorHAnsi"/>
+          <w:sz w:val="24"/>
+          <w:szCs w:val="24"/>
+          <w:lang w:val="en-US"/>
+        </w:rPr>
+        <w:t>opencv</w:t>
+      </w:r>
+      <w:proofErr w:type="spellEnd"/>
+      <w:r>
+        <w:rPr>
+          <w:rFonts w:asciiTheme="minorHAnsi" w:hAnsiTheme="minorHAnsi" w:cstheme="minorHAnsi"/>
+          <w:sz w:val="24"/>
+          <w:szCs w:val="24"/>
+          <w:lang w:val="en-US"/>
+        </w:rPr>
+        <w:t xml:space="preserve">. However, installing </w:t>
+      </w:r>
+      <w:proofErr w:type="spellStart"/>
+      <w:r>
+        <w:rPr>
+          <w:rFonts w:asciiTheme="minorHAnsi" w:hAnsiTheme="minorHAnsi" w:cstheme="minorHAnsi"/>
+          <w:sz w:val="24"/>
+          <w:szCs w:val="24"/>
+          <w:lang w:val="en-US"/>
+        </w:rPr>
+        <w:t>opencv</w:t>
+      </w:r>
+      <w:proofErr w:type="spellEnd"/>
+      <w:r>
+        <w:rPr>
+          <w:rFonts w:asciiTheme="minorHAnsi" w:hAnsiTheme="minorHAnsi" w:cstheme="minorHAnsi"/>
+          <w:sz w:val="24"/>
+          <w:szCs w:val="24"/>
+          <w:lang w:val="en-US"/>
+        </w:rPr>
+        <w:t xml:space="preserve"> itself was a problem; since “cv2” did not exist for the pip install command. That is why the command should be “</w:t>
+      </w:r>
+      <w:r>
+        <w:rPr>
+          <w:rFonts w:asciiTheme="minorHAnsi" w:hAnsiTheme="minorHAnsi" w:cstheme="minorHAnsi"/>
+          <w:color w:val="242729"/>
+          <w:sz w:val="24"/>
+          <w:szCs w:val="24"/>
+          <w:bdr w:val="none" w:sz="0" w:space="0" w:color="auto" w:frame="1"/>
+        </w:rPr>
+        <w:t xml:space="preserve">pip install </w:t>
+      </w:r>
+      <w:proofErr w:type="spellStart"/>
+      <w:r>
+        <w:rPr>
+          <w:rFonts w:asciiTheme="minorHAnsi" w:hAnsiTheme="minorHAnsi" w:cstheme="minorHAnsi"/>
+          <w:color w:val="242729"/>
+          <w:sz w:val="24"/>
+          <w:szCs w:val="24"/>
+          <w:bdr w:val="none" w:sz="0" w:space="0" w:color="auto" w:frame="1"/>
+        </w:rPr>
+        <w:t>opencv</w:t>
+      </w:r>
+      <w:proofErr w:type="spellEnd"/>
+      <w:r>
+        <w:rPr>
+          <w:rFonts w:asciiTheme="minorHAnsi" w:hAnsiTheme="minorHAnsi" w:cstheme="minorHAnsi"/>
+          <w:color w:val="242729"/>
+          <w:sz w:val="24"/>
+          <w:szCs w:val="24"/>
+          <w:bdr w:val="none" w:sz="0" w:space="0" w:color="auto" w:frame="1"/>
+        </w:rPr>
+        <w:t>-python</w:t>
+      </w:r>
+      <w:r>
+        <w:rPr>
+          <w:rFonts w:asciiTheme="minorHAnsi" w:hAnsiTheme="minorHAnsi" w:cstheme="minorHAnsi"/>
+          <w:color w:val="242729"/>
+          <w:sz w:val="24"/>
+          <w:szCs w:val="24"/>
+          <w:bdr w:val="none" w:sz="0" w:space="0" w:color="auto" w:frame="1"/>
+        </w:rPr>
+        <w:t>”.</w:t>
+      </w:r>
+    </w:p>
+    <w:p>
+      <w:pPr>
+        <w:pStyle w:val="HTMLPreformatted"/>
+        <w:textAlignment w:val="baseline"/>
+        <w:rPr>
+          <w:rFonts w:asciiTheme="minorHAnsi" w:hAnsiTheme="minorHAnsi" w:cstheme="minorHAnsi"/>
+          <w:color w:val="242729"/>
+          <w:sz w:val="24"/>
+          <w:szCs w:val="24"/>
+          <w:bdr w:val="none" w:sz="0" w:space="0" w:color="auto" w:frame="1"/>
+        </w:rPr>
+      </w:pPr>
+    </w:p>
+    <w:p>
+      <w:pPr>
+        <w:pStyle w:val="HTMLPreformatted"/>
+        <w:textAlignment w:val="baseline"/>
+        <w:rPr>
+          <w:rFonts w:asciiTheme="minorHAnsi" w:hAnsiTheme="minorHAnsi" w:cstheme="minorHAnsi"/>
+          <w:color w:val="242729"/>
+          <w:sz w:val="24"/>
+          <w:szCs w:val="24"/>
+          <w:bdr w:val="none" w:sz="0" w:space="0" w:color="auto" w:frame="1"/>
+        </w:rPr>
+      </w:pPr>
+      <w:r>
+        <w:rPr>
+          <w:rFonts w:asciiTheme="minorHAnsi" w:hAnsiTheme="minorHAnsi" w:cstheme="minorHAnsi"/>
+          <w:color w:val="242729"/>
+          <w:sz w:val="24"/>
+          <w:szCs w:val="24"/>
+          <w:bdr w:val="none" w:sz="0" w:space="0" w:color="auto" w:frame="1"/>
+        </w:rPr>
+        <w:t xml:space="preserve">[03:18PM] </w:t>
+      </w:r>
+    </w:p>
+    <w:p>
+      <w:pPr>
+        <w:pStyle w:val="HTMLPreformatted"/>
+        <w:textAlignment w:val="baseline"/>
+        <w:rPr>
+          <w:rFonts w:asciiTheme="minorHAnsi" w:hAnsiTheme="minorHAnsi" w:cstheme="minorHAnsi"/>
+          <w:color w:val="242729"/>
+          <w:sz w:val="24"/>
+          <w:szCs w:val="24"/>
+          <w:bdr w:val="none" w:sz="0" w:space="0" w:color="auto" w:frame="1"/>
+        </w:rPr>
+      </w:pPr>
+      <w:r>
+        <w:rPr>
+          <w:rFonts w:asciiTheme="minorHAnsi" w:hAnsiTheme="minorHAnsi" w:cstheme="minorHAnsi"/>
+          <w:color w:val="242729"/>
+          <w:sz w:val="24"/>
+          <w:szCs w:val="24"/>
+          <w:bdr w:val="none" w:sz="0" w:space="0" w:color="auto" w:frame="1"/>
+        </w:rPr>
+        <w:t xml:space="preserve">I ran into a problem that was internal to the </w:t>
+      </w:r>
+      <w:proofErr w:type="spellStart"/>
+      <w:r>
+        <w:rPr>
+          <w:rFonts w:asciiTheme="minorHAnsi" w:hAnsiTheme="minorHAnsi" w:cstheme="minorHAnsi"/>
+          <w:color w:val="242729"/>
+          <w:sz w:val="24"/>
+          <w:szCs w:val="24"/>
+          <w:bdr w:val="none" w:sz="0" w:space="0" w:color="auto" w:frame="1"/>
+        </w:rPr>
+        <w:t>VideoCapture</w:t>
+      </w:r>
+      <w:proofErr w:type="spellEnd"/>
+      <w:r>
+        <w:rPr>
+          <w:rFonts w:asciiTheme="minorHAnsi" w:hAnsiTheme="minorHAnsi" w:cstheme="minorHAnsi"/>
+          <w:color w:val="242729"/>
+          <w:sz w:val="24"/>
+          <w:szCs w:val="24"/>
+          <w:bdr w:val="none" w:sz="0" w:space="0" w:color="auto" w:frame="1"/>
+        </w:rPr>
+        <w:t xml:space="preserve"> function of </w:t>
+      </w:r>
+      <w:proofErr w:type="spellStart"/>
+      <w:r>
+        <w:rPr>
+          <w:rFonts w:asciiTheme="minorHAnsi" w:hAnsiTheme="minorHAnsi" w:cstheme="minorHAnsi"/>
+          <w:color w:val="242729"/>
+          <w:sz w:val="24"/>
+          <w:szCs w:val="24"/>
+          <w:bdr w:val="none" w:sz="0" w:space="0" w:color="auto" w:frame="1"/>
+        </w:rPr>
+        <w:t>opencv</w:t>
+      </w:r>
+      <w:proofErr w:type="spellEnd"/>
+      <w:r>
+        <w:rPr>
+          <w:rFonts w:asciiTheme="minorHAnsi" w:hAnsiTheme="minorHAnsi" w:cstheme="minorHAnsi"/>
+          <w:color w:val="242729"/>
+          <w:sz w:val="24"/>
+          <w:szCs w:val="24"/>
+          <w:bdr w:val="none" w:sz="0" w:space="0" w:color="auto" w:frame="1"/>
+        </w:rPr>
+        <w:t xml:space="preserve">. </w:t>
+      </w:r>
+    </w:p>
+    <w:p>
+      <w:pPr>
+        <w:pStyle w:val="HTMLPreformatted"/>
+        <w:textAlignment w:val="baseline"/>
+        <w:rPr>
+          <w:rFonts w:asciiTheme="minorHAnsi" w:hAnsiTheme="minorHAnsi" w:cstheme="minorHAnsi"/>
+          <w:color w:val="242729"/>
+          <w:sz w:val="24"/>
+          <w:szCs w:val="24"/>
+          <w:bdr w:val="none" w:sz="0" w:space="0" w:color="auto" w:frame="1"/>
+        </w:rPr>
+      </w:pPr>
+      <w:r>
+        <w:rPr>
+          <w:rFonts w:asciiTheme="minorHAnsi" w:hAnsiTheme="minorHAnsi" w:cstheme="minorHAnsi"/>
+          <w:color w:val="242729"/>
+          <w:sz w:val="24"/>
+          <w:szCs w:val="24"/>
+          <w:bdr w:val="none" w:sz="0" w:space="0" w:color="auto" w:frame="1"/>
+        </w:rPr>
+        <w:t>After slicing the videos into frames it would then rotate those frames because it did not keep the metadata of the video. I used an iPhone selfie camera for the video; the dimensions should be 1080x1920; but after slicing it becomes 1920x1080</w:t>
+      </w:r>
+      <w:r>
+        <w:rPr>
+          <w:rFonts w:asciiTheme="minorHAnsi" w:hAnsiTheme="minorHAnsi" w:cstheme="minorHAnsi"/>
+          <w:color w:val="242729"/>
+          <w:sz w:val="24"/>
+          <w:szCs w:val="24"/>
+          <w:bdr w:val="none" w:sz="0" w:space="0" w:color="auto" w:frame="1"/>
+        </w:rPr>
+        <w:t>.</w:t>
+      </w:r>
+    </w:p>
+    <w:p>
+      <w:pPr>
+        <w:pStyle w:val="HTMLPreformatted"/>
+        <w:textAlignment w:val="baseline"/>
+        <w:rPr>
+          <w:rFonts w:asciiTheme="minorHAnsi" w:hAnsiTheme="minorHAnsi" w:cstheme="minorHAnsi"/>
+          <w:color w:val="242729"/>
+          <w:sz w:val="24"/>
+          <w:szCs w:val="24"/>
+          <w:bdr w:val="none" w:sz="0" w:space="0" w:color="auto" w:frame="1"/>
+        </w:rPr>
+      </w:pPr>
+      <w:r>
+        <w:rPr>
+          <w:rFonts w:asciiTheme="minorHAnsi" w:hAnsiTheme="minorHAnsi" w:cstheme="minorHAnsi"/>
+          <w:color w:val="242729"/>
+          <w:sz w:val="24"/>
+          <w:szCs w:val="24"/>
+          <w:bdr w:val="none" w:sz="0" w:space="0" w:color="auto" w:frame="1"/>
+        </w:rPr>
+        <w:t>Luckily apple, allows opening multiple images and rotating them simultaneously to address this issue.</w:t>
+      </w:r>
+    </w:p>
+    <w:p>
+      <w:pPr>
+        <w:pStyle w:val="HTMLPreformatted"/>
+        <w:textAlignment w:val="baseline"/>
+        <w:rPr>
+          <w:rFonts w:asciiTheme="minorHAnsi" w:hAnsiTheme="minorHAnsi" w:cstheme="minorHAnsi"/>
+          <w:color w:val="242729"/>
+          <w:sz w:val="24"/>
+          <w:szCs w:val="24"/>
+          <w:bdr w:val="none" w:sz="0" w:space="0" w:color="auto" w:frame="1"/>
+        </w:rPr>
+      </w:pPr>
+    </w:p>
+    <w:p>
+      <w:pPr>
+        <w:pStyle w:val="HTMLPreformatted"/>
+        <w:textAlignment w:val="baseline"/>
+        <w:rPr>
+          <w:rFonts w:asciiTheme="minorHAnsi" w:hAnsiTheme="minorHAnsi" w:cstheme="minorHAnsi"/>
+          <w:color w:val="242729"/>
+          <w:sz w:val="24"/>
+          <w:szCs w:val="24"/>
+          <w:bdr w:val="none" w:sz="0" w:space="0" w:color="auto" w:frame="1"/>
+        </w:rPr>
+      </w:pPr>
+      <w:r>
+        <w:rPr>
+          <w:rFonts w:asciiTheme="minorHAnsi" w:hAnsiTheme="minorHAnsi" w:cstheme="minorHAnsi"/>
+          <w:color w:val="242729"/>
+          <w:sz w:val="24"/>
+          <w:szCs w:val="24"/>
+          <w:bdr w:val="none" w:sz="0" w:space="0" w:color="auto" w:frame="1"/>
+        </w:rPr>
+        <w:t>I will now search for an open source face detection that will return the bounding box for my face at each image.</w:t>
+      </w:r>
+      <w:r>
+        <w:rPr>
+          <w:rFonts w:asciiTheme="minorHAnsi" w:hAnsiTheme="minorHAnsi" w:cstheme="minorHAnsi"/>
+          <w:color w:val="242729"/>
+          <w:sz w:val="24"/>
+          <w:szCs w:val="24"/>
+          <w:bdr w:val="none" w:sz="0" w:space="0" w:color="auto" w:frame="1"/>
+        </w:rPr>
+        <w:t>˜</w:t>
+      </w:r>
+    </w:p>
+    <w:p>
+      <w:pPr>
+        <w:pStyle w:val="HTMLPreformatted"/>
+        <w:textAlignment w:val="baseline"/>
+        <w:rPr>
+          <w:rFonts w:asciiTheme="minorHAnsi" w:hAnsiTheme="minorHAnsi" w:cstheme="minorHAnsi"/>
+          <w:color w:val="242729"/>
+          <w:sz w:val="24"/>
+          <w:szCs w:val="24"/>
+          <w:bdr w:val="none" w:sz="0" w:space="0" w:color="auto" w:frame="1"/>
+        </w:rPr>
+      </w:pPr>
+    </w:p>
+    <w:p>
+      <w:hyperlink r:id="rId27" w:history="1">
+        <w:r>
+          <w:rPr>
+            <w:rStyle w:val="Hyperlink"/>
+          </w:rPr>
+          <w:t>https://github.com/ageitgey/face_recognition</w:t>
+        </w:r>
+      </w:hyperlink>
+    </w:p>
+    <w:p>
+      <w:pPr>
+        <w:pStyle w:val="HTMLPreformatted"/>
+        <w:textAlignment w:val="baseline"/>
+        <w:rPr>
+          <w:rFonts w:asciiTheme="minorHAnsi" w:hAnsiTheme="minorHAnsi" w:cstheme="minorHAnsi"/>
+          <w:color w:val="242729"/>
+          <w:sz w:val="24"/>
+          <w:szCs w:val="24"/>
+        </w:rPr>
+      </w:pPr>
+    </w:p>
+    <w:p>
+      <w:pPr>
+        <w:tabs>
+          <w:tab w:val="left" w:pos="2728"/>
+        </w:tabs>
+        <w:rPr>
+          <w:lang w:val="en-US"/>
+        </w:rPr>
+      </w:pPr>
+      <w:r>
+        <w:rPr>
+          <w:lang w:val="en-US"/>
+        </w:rPr>
+        <w:t xml:space="preserve">This facial recognition module will help me find my face in the picture. </w:t>
+      </w:r>
+    </w:p>
+    <w:p>
+      <w:pPr>
+        <w:tabs>
+          <w:tab w:val="left" w:pos="2728"/>
+        </w:tabs>
+        <w:rPr>
+          <w:lang w:val="en-US"/>
+        </w:rPr>
+      </w:pPr>
+      <w:r>
+        <w:rPr>
+          <w:lang w:val="en-US"/>
+        </w:rPr>
+        <w:t xml:space="preserve">The plan is to output the bounding box containing my face. Resize it to 64, feed it into my </w:t>
+      </w:r>
+      <w:proofErr w:type="spellStart"/>
+      <w:r>
+        <w:rPr>
+          <w:lang w:val="en-US"/>
+        </w:rPr>
+        <w:t>faceswap</w:t>
+      </w:r>
+      <w:proofErr w:type="spellEnd"/>
+      <w:r>
+        <w:rPr>
+          <w:lang w:val="en-US"/>
+        </w:rPr>
+        <w:t>, and finally paste the output back into the image.</w:t>
+      </w:r>
+    </w:p>
+    <w:p>
+      <w:pPr>
+        <w:tabs>
+          <w:tab w:val="left" w:pos="2728"/>
+        </w:tabs>
+        <w:rPr>
+          <w:lang w:val="en-US"/>
+        </w:rPr>
+      </w:pPr>
+    </w:p>
+    <w:p>
+      <w:pPr>
+        <w:tabs>
+          <w:tab w:val="left" w:pos="2728"/>
+        </w:tabs>
+        <w:rPr>
+          <w:lang w:val="en-US"/>
+        </w:rPr>
+      </w:pPr>
+    </w:p>
+    <w:p>
+      <w:pPr>
+        <w:tabs>
+          <w:tab w:val="left" w:pos="2728"/>
+        </w:tabs>
+        <w:rPr>
+          <w:lang w:val="en-US"/>
+        </w:rPr>
+      </w:pPr>
+      <w:r>
+        <w:rPr>
+          <w:lang w:val="en-US"/>
+        </w:rPr>
+        <w:t>[05:13PM]</w:t>
+      </w:r>
+    </w:p>
+    <w:p>
+      <w:pPr>
+        <w:tabs>
+          <w:tab w:val="left" w:pos="2728"/>
+        </w:tabs>
+        <w:rPr>
+          <w:lang w:val="en-US"/>
+        </w:rPr>
+      </w:pPr>
+      <w:r>
+        <w:rPr>
+          <w:lang w:val="en-US"/>
+        </w:rPr>
+        <w:t xml:space="preserve">I finished generating the frames with the harry potter </w:t>
+      </w:r>
+      <w:proofErr w:type="spellStart"/>
+      <w:r>
+        <w:rPr>
+          <w:lang w:val="en-US"/>
+        </w:rPr>
+        <w:t>faceswap</w:t>
+      </w:r>
+      <w:proofErr w:type="spellEnd"/>
+      <w:r>
+        <w:rPr>
+          <w:lang w:val="en-US"/>
+        </w:rPr>
+        <w:t xml:space="preserve"> module. I will now splice all the </w:t>
+      </w:r>
+      <w:r>
+        <w:rPr>
+          <w:lang w:val="en-US"/>
+        </w:rPr>
+        <w:t>frames into one video.</w:t>
+      </w:r>
+    </w:p>
+    <w:p>
+      <w:pPr>
+        <w:tabs>
+          <w:tab w:val="left" w:pos="2728"/>
+        </w:tabs>
+        <w:rPr>
+          <w:lang w:val="en-US"/>
+        </w:rPr>
+      </w:pPr>
+    </w:p>
+    <w:p>
+      <w:hyperlink r:id="rId28" w:history="1">
+        <w:r>
+          <w:rPr>
+            <w:rStyle w:val="Hyperlink"/>
+          </w:rPr>
+          <w:t>https://theailearner.com/2018/10/15/creating-video-from-images-using-opencv-python/</w:t>
+        </w:r>
+      </w:hyperlink>
+    </w:p>
+    <w:p>
+      <w:pPr>
+        <w:tabs>
+          <w:tab w:val="left" w:pos="2728"/>
+        </w:tabs>
+        <w:rPr>
+          <w:lang w:val="en-US"/>
+        </w:rPr>
+      </w:pPr>
+    </w:p>
     <w:sectPr>
       <w:pgSz w:w="12240" w:h="15840"/>
       <w:pgMar w:top="1440" w:right="1440" w:bottom="1440" w:left="1440" w:header="708" w:footer="708" w:gutter="0"/>
@@ -31,7 +2656,7 @@
 </file>
 
 <file path=word/styles.xml><?xml version="1.0" encoding="utf-8"?>
-<w:styles xmlns:mc="http://schemas.openxmlformats.org/markup-compatibility/2006" xmlns:r="http://schemas.openxmlformats.org/officeDocument/2006/relationships" xmlns:w="http://schemas.openxmlformats.org/wordprocessingml/2006/main" xmlns:w14="http://schemas.microsoft.com/office/word/2010/wordml" xmlns:w15="http://schemas.microsoft.com/office/word/2012/wordml" xmlns:w16cid="http://schemas.microsoft.com/office/word/2016/wordml/cid" xmlns:w16se="http://schemas.microsoft.com/office/word/2015/wordml/symex" mc:Ignorable="w14 w15 w16se w16cid">
+<w:styles xmlns:mc="http://schemas.openxmlformats.org/markup-compatibility/2006" xmlns:r="http://schemas.openxmlformats.org/officeDocument/2006/relationships" xmlns:w="http://schemas.openxmlformats.org/wordprocessingml/2006/main" xmlns:w14="http://schemas.microsoft.com/office/word/2010/wordml" xmlns:w15="http://schemas.microsoft.com/office/word/2012/wordml" xmlns:w16cex="http://schemas.microsoft.com/office/word/2018/wordml/cex" xmlns:w16cid="http://schemas.microsoft.com/office/word/2016/wordml/cid" xmlns:w16="http://schemas.microsoft.com/office/word/2018/wordml" xmlns:w16se="http://schemas.microsoft.com/office/word/2015/wordml/symex" mc:Ignorable="w14 w15 w16se w16cid w16 w16cex">
   <w:docDefaults>
     <w:rPrDefault>
       <w:rPr>
@@ -149,6 +2774,7 @@
     <w:lsdException w:name="HTML Sample" w:semiHidden="1" w:unhideWhenUsed="1"/>
     <w:lsdException w:name="HTML Typewriter" w:semiHidden="1" w:unhideWhenUsed="1"/>
     <w:lsdException w:name="HTML Variable" w:semiHidden="1" w:unhideWhenUsed="1"/>
+    <w:lsdException w:name="Normal Table" w:semiHidden="1" w:unhideWhenUsed="1"/>
     <w:lsdException w:name="annotation subject" w:semiHidden="1" w:unhideWhenUsed="1"/>
     <w:lsdException w:name="No List" w:semiHidden="1" w:unhideWhenUsed="1"/>
     <w:lsdException w:name="Outline List 1" w:semiHidden="1" w:unhideWhenUsed="1"/>
@@ -195,8 +2821,10 @@
     <w:lsdException w:name="Table Subtle 2" w:semiHidden="1" w:unhideWhenUsed="1"/>
     <w:lsdException w:name="Table Web 1" w:semiHidden="1" w:unhideWhenUsed="1"/>
     <w:lsdException w:name="Table Web 2" w:semiHidden="1" w:unhideWhenUsed="1"/>
+    <w:lsdException w:name="Table Web 3" w:semiHidden="1" w:unhideWhenUsed="1"/>
     <w:lsdException w:name="Balloon Text" w:semiHidden="1" w:unhideWhenUsed="1"/>
     <w:lsdException w:name="Table Grid" w:uiPriority="39"/>
+    <w:lsdException w:name="Table Theme" w:semiHidden="1" w:unhideWhenUsed="1"/>
     <w:lsdException w:name="Placeholder Text" w:semiHidden="1"/>
     <w:lsdException w:name="No Spacing" w:uiPriority="1" w:qFormat="1"/>
     <w:lsdException w:name="Light Shading" w:uiPriority="60"/>
@@ -453,13 +3081,109 @@
     <w:name w:val="Hyperlink"/>
     <w:basedOn w:val="DefaultParagraphFont"/>
     <w:uiPriority w:val="99"/>
-    <w:semiHidden/>
     <w:unhideWhenUsed/>
     <w:rsid w:val="00F10D9A"/>
     <w:rPr>
       <w:color w:val="0000FF"/>
       <w:u w:val="single"/>
     </w:rPr>
+  </w:style>
+  <w:style w:type="table" w:styleId="TableGrid">
+    <w:name w:val="Table Grid"/>
+    <w:basedOn w:val="TableNormal"/>
+    <w:uiPriority w:val="39"/>
+    <w:rsid w:val="0042433A"/>
+    <w:tblPr>
+      <w:tblBorders>
+        <w:top w:val="single" w:sz="4" w:space="0" w:color="auto"/>
+        <w:left w:val="single" w:sz="4" w:space="0" w:color="auto"/>
+        <w:bottom w:val="single" w:sz="4" w:space="0" w:color="auto"/>
+        <w:right w:val="single" w:sz="4" w:space="0" w:color="auto"/>
+        <w:insideH w:val="single" w:sz="4" w:space="0" w:color="auto"/>
+        <w:insideV w:val="single" w:sz="4" w:space="0" w:color="auto"/>
+      </w:tblBorders>
+    </w:tblPr>
+  </w:style>
+  <w:style w:type="character" w:styleId="UnresolvedMention">
+    <w:name w:val="Unresolved Mention"/>
+    <w:basedOn w:val="DefaultParagraphFont"/>
+    <w:uiPriority w:val="99"/>
+    <w:semiHidden/>
+    <w:unhideWhenUsed/>
+    <w:rsid w:val="00EB2E2C"/>
+    <w:rPr>
+      <w:color w:val="605E5C"/>
+      <w:shd w:val="clear" w:color="auto" w:fill="E1DFDD"/>
+    </w:rPr>
+  </w:style>
+  <w:style w:type="character" w:styleId="FollowedHyperlink">
+    <w:name w:val="FollowedHyperlink"/>
+    <w:basedOn w:val="DefaultParagraphFont"/>
+    <w:uiPriority w:val="99"/>
+    <w:semiHidden/>
+    <w:unhideWhenUsed/>
+    <w:rsid w:val="00180145"/>
+    <w:rPr>
+      <w:color w:val="954F72" w:themeColor="followedHyperlink"/>
+      <w:u w:val="single"/>
+    </w:rPr>
+  </w:style>
+  <w:style w:type="paragraph" w:styleId="HTMLPreformatted">
+    <w:name w:val="HTML Preformatted"/>
+    <w:basedOn w:val="Normal"/>
+    <w:link w:val="HTMLPreformattedChar"/>
+    <w:uiPriority w:val="99"/>
+    <w:semiHidden/>
+    <w:unhideWhenUsed/>
+    <w:rsid w:val="00583471"/>
+    <w:pPr>
+      <w:tabs>
+        <w:tab w:val="left" w:pos="916"/>
+        <w:tab w:val="left" w:pos="1832"/>
+        <w:tab w:val="left" w:pos="2748"/>
+        <w:tab w:val="left" w:pos="3664"/>
+        <w:tab w:val="left" w:pos="4580"/>
+        <w:tab w:val="left" w:pos="5496"/>
+        <w:tab w:val="left" w:pos="6412"/>
+        <w:tab w:val="left" w:pos="7328"/>
+        <w:tab w:val="left" w:pos="8244"/>
+        <w:tab w:val="left" w:pos="9160"/>
+        <w:tab w:val="left" w:pos="10076"/>
+        <w:tab w:val="left" w:pos="10992"/>
+        <w:tab w:val="left" w:pos="11908"/>
+        <w:tab w:val="left" w:pos="12824"/>
+        <w:tab w:val="left" w:pos="13740"/>
+        <w:tab w:val="left" w:pos="14656"/>
+      </w:tabs>
+    </w:pPr>
+    <w:rPr>
+      <w:rFonts w:ascii="Courier New" w:eastAsia="Times New Roman" w:hAnsi="Courier New" w:cs="Courier New"/>
+      <w:sz w:val="20"/>
+      <w:szCs w:val="20"/>
+    </w:rPr>
+  </w:style>
+  <w:style w:type="character" w:customStyle="1" w:styleId="HTMLPreformattedChar">
+    <w:name w:val="HTML Preformatted Char"/>
+    <w:basedOn w:val="DefaultParagraphFont"/>
+    <w:link w:val="HTMLPreformatted"/>
+    <w:uiPriority w:val="99"/>
+    <w:semiHidden/>
+    <w:rsid w:val="00583471"/>
+    <w:rPr>
+      <w:rFonts w:ascii="Courier New" w:eastAsia="Times New Roman" w:hAnsi="Courier New" w:cs="Courier New"/>
+      <w:sz w:val="20"/>
+      <w:szCs w:val="20"/>
+    </w:rPr>
+  </w:style>
+  <w:style w:type="character" w:customStyle="1" w:styleId="pln">
+    <w:name w:val="pln"/>
+    <w:basedOn w:val="DefaultParagraphFont"/>
+    <w:rsid w:val="00583471"/>
+  </w:style>
+  <w:style w:type="character" w:customStyle="1" w:styleId="pun">
+    <w:name w:val="pun"/>
+    <w:basedOn w:val="DefaultParagraphFont"/>
+    <w:rsid w:val="00583471"/>
   </w:style>
 </w:styles>
 </file>

</xml_diff>

<commit_message>
Added final documentation pdf and more comments on codes for submission
</commit_message>
<xml_diff>
--- a/docu.docx
+++ b/docu.docx
@@ -1327,19 +1327,7 @@
           <w:rPr>
             <w:rStyle w:val="Hyperlink"/>
           </w:rPr>
-          <w:t>https://medium.com/gradientcrescent/deepfaking-nicolas-cage-into-the-mcu-using-autoencoders-an-im</w:t>
-        </w:r>
-        <w:r>
-          <w:rPr>
-            <w:rStyle w:val="Hyperlink"/>
-          </w:rPr>
-          <w:t>p</w:t>
-        </w:r>
-        <w:r>
-          <w:rPr>
-            <w:rStyle w:val="Hyperlink"/>
-          </w:rPr>
-          <w:t>lementation-in-keras-and-tensorflow-ab47792a042f</w:t>
+          <w:t>https://medium.com/gradientcrescent/deepfaking-nicolas-cage-into-the-mcu-using-autoencoders-an-implementation-in-keras-and-tensorflow-ab47792a042f</w:t>
         </w:r>
       </w:hyperlink>
     </w:p>
@@ -2644,6 +2632,834 @@
           <w:lang w:val="en-US"/>
         </w:rPr>
       </w:pPr>
+    </w:p>
+    <w:p>
+      <w:pPr>
+        <w:tabs>
+          <w:tab w:val="left" w:pos="2728"/>
+        </w:tabs>
+        <w:rPr>
+          <w:lang w:val="en-US"/>
+        </w:rPr>
+      </w:pPr>
+    </w:p>
+    <w:p>
+      <w:pPr>
+        <w:tabs>
+          <w:tab w:val="left" w:pos="2728"/>
+        </w:tabs>
+        <w:rPr>
+          <w:lang w:val="en-US"/>
+        </w:rPr>
+      </w:pPr>
+      <w:r>
+        <w:rPr>
+          <w:lang w:val="en-US"/>
+        </w:rPr>
+        <w:t>[08:30PM]</w:t>
+      </w:r>
+    </w:p>
+    <w:p>
+      <w:pPr>
+        <w:tabs>
+          <w:tab w:val="left" w:pos="2728"/>
+        </w:tabs>
+        <w:rPr>
+          <w:lang w:val="en-US"/>
+        </w:rPr>
+      </w:pPr>
+      <w:r>
+        <w:rPr>
+          <w:lang w:val="en-US"/>
+        </w:rPr>
+        <w:t>The video has been accomplished. Although the resulting image is still bad.</w:t>
+      </w:r>
+    </w:p>
+    <w:p>
+      <w:pPr>
+        <w:tabs>
+          <w:tab w:val="left" w:pos="2728"/>
+        </w:tabs>
+        <w:rPr>
+          <w:lang w:val="en-US"/>
+        </w:rPr>
+      </w:pPr>
+      <w:r>
+        <w:rPr>
+          <w:lang w:val="en-US"/>
+        </w:rPr>
+        <w:t xml:space="preserve">The </w:t>
+      </w:r>
+      <w:proofErr w:type="spellStart"/>
+      <w:r>
+        <w:rPr>
+          <w:lang w:val="en-US"/>
+        </w:rPr>
+        <w:t>face_recognition</w:t>
+      </w:r>
+      <w:proofErr w:type="spellEnd"/>
+      <w:r>
+        <w:rPr>
+          <w:lang w:val="en-US"/>
+        </w:rPr>
+        <w:t xml:space="preserve"> module is able to accurately output my face with the hair not shown.</w:t>
+      </w:r>
+    </w:p>
+    <w:p>
+      <w:pPr>
+        <w:tabs>
+          <w:tab w:val="left" w:pos="2728"/>
+        </w:tabs>
+        <w:rPr>
+          <w:lang w:val="en-US"/>
+        </w:rPr>
+      </w:pPr>
+      <w:r>
+        <w:rPr>
+          <w:lang w:val="en-US"/>
+        </w:rPr>
+        <w:t xml:space="preserve">I think that since my training model was fed with images of me with hair and harry with hair; the input data during video generation should also have me with </w:t>
+      </w:r>
+      <w:proofErr w:type="gramStart"/>
+      <w:r>
+        <w:rPr>
+          <w:lang w:val="en-US"/>
+        </w:rPr>
+        <w:t>hair..</w:t>
+      </w:r>
+      <w:proofErr w:type="gramEnd"/>
+      <w:r>
+        <w:rPr>
+          <w:lang w:val="en-US"/>
+        </w:rPr>
+        <w:t xml:space="preserve"> I will now adjust the cropped image returned by the facial recognition module. Hopefully, we will see good results.</w:t>
+      </w:r>
+    </w:p>
+    <w:p>
+      <w:pPr>
+        <w:tabs>
+          <w:tab w:val="left" w:pos="2728"/>
+        </w:tabs>
+        <w:rPr>
+          <w:lang w:val="en-US"/>
+        </w:rPr>
+      </w:pPr>
+    </w:p>
+    <w:p>
+      <w:pPr>
+        <w:tabs>
+          <w:tab w:val="left" w:pos="2728"/>
+        </w:tabs>
+        <w:rPr>
+          <w:lang w:val="en-US"/>
+        </w:rPr>
+      </w:pPr>
+      <w:r>
+        <w:rPr>
+          <w:lang w:val="en-US"/>
+        </w:rPr>
+        <w:t>Welp, it did not produce good results.</w:t>
+      </w:r>
+    </w:p>
+    <w:p>
+      <w:pPr>
+        <w:tabs>
+          <w:tab w:val="left" w:pos="2728"/>
+        </w:tabs>
+        <w:rPr>
+          <w:lang w:val="en-US"/>
+        </w:rPr>
+      </w:pPr>
+    </w:p>
+    <w:p>
+      <w:pPr>
+        <w:tabs>
+          <w:tab w:val="left" w:pos="2728"/>
+        </w:tabs>
+        <w:rPr>
+          <w:lang w:val="en-US"/>
+        </w:rPr>
+      </w:pPr>
+      <w:r>
+        <w:rPr>
+          <w:lang w:val="en-US"/>
+        </w:rPr>
+        <w:t>[03-30-20]</w:t>
+      </w:r>
+    </w:p>
+    <w:p>
+      <w:pPr>
+        <w:tabs>
+          <w:tab w:val="left" w:pos="2728"/>
+        </w:tabs>
+        <w:rPr>
+          <w:lang w:val="en-US"/>
+        </w:rPr>
+      </w:pPr>
+      <w:r>
+        <w:rPr>
+          <w:lang w:val="en-US"/>
+        </w:rPr>
+        <w:t>[12:00AM]</w:t>
+      </w:r>
+    </w:p>
+    <w:p>
+      <w:pPr>
+        <w:tabs>
+          <w:tab w:val="left" w:pos="2728"/>
+        </w:tabs>
+        <w:rPr>
+          <w:lang w:val="en-US"/>
+        </w:rPr>
+      </w:pPr>
+      <w:r>
+        <w:rPr>
+          <w:lang w:val="en-US"/>
+        </w:rPr>
+        <w:t xml:space="preserve">I again trained my code but this time with batch size of 64 instead of 32. The </w:t>
+      </w:r>
+      <w:proofErr w:type="spellStart"/>
+      <w:r>
+        <w:rPr>
+          <w:lang w:val="en-US"/>
+        </w:rPr>
+        <w:t>Github</w:t>
+      </w:r>
+      <w:proofErr w:type="spellEnd"/>
+      <w:r>
+        <w:rPr>
+          <w:lang w:val="en-US"/>
+        </w:rPr>
+        <w:t xml:space="preserve"> tag is 24b997c, and I’ve placed the weights in their appropriate folder.</w:t>
+      </w:r>
+    </w:p>
+    <w:p>
+      <w:pPr>
+        <w:tabs>
+          <w:tab w:val="left" w:pos="2728"/>
+        </w:tabs>
+        <w:rPr>
+          <w:lang w:val="en-US"/>
+        </w:rPr>
+      </w:pPr>
+    </w:p>
+    <w:p>
+      <w:pPr>
+        <w:tabs>
+          <w:tab w:val="left" w:pos="2728"/>
+        </w:tabs>
+        <w:rPr>
+          <w:lang w:val="en-US"/>
+        </w:rPr>
+      </w:pPr>
+      <w:r>
+        <w:rPr>
+          <w:lang w:val="en-US"/>
+        </w:rPr>
+        <w:t>[08:22AM]</w:t>
+      </w:r>
+    </w:p>
+    <w:p>
+      <w:pPr>
+        <w:tabs>
+          <w:tab w:val="left" w:pos="2728"/>
+        </w:tabs>
+        <w:rPr>
+          <w:lang w:val="en-US"/>
+        </w:rPr>
+      </w:pPr>
+      <w:r>
+        <w:rPr>
+          <w:lang w:val="en-US"/>
+        </w:rPr>
+        <w:t>The model with batch size of 64 has been trained.</w:t>
+      </w:r>
+    </w:p>
+    <w:p>
+      <w:pPr>
+        <w:tabs>
+          <w:tab w:val="left" w:pos="2728"/>
+        </w:tabs>
+        <w:rPr>
+          <w:lang w:val="en-US"/>
+        </w:rPr>
+      </w:pPr>
+      <w:r>
+        <w:rPr>
+          <w:lang w:val="en-US"/>
+        </w:rPr>
+        <w:t>And these are the results</w:t>
+      </w:r>
+    </w:p>
+    <w:tbl>
+      <w:tblPr>
+        <w:tblStyle w:val="TableGrid"/>
+        <w:tblW w:w="0" w:type="auto"/>
+        <w:tblLook w:val="04A0" w:firstRow="1" w:lastRow="0" w:firstColumn="1" w:lastColumn="0" w:noHBand="0" w:noVBand="1"/>
+      </w:tblPr>
+      <w:tblGrid>
+        <w:gridCol w:w="4675"/>
+        <w:gridCol w:w="4675"/>
+      </w:tblGrid>
+      <w:tr>
+        <w:tc>
+          <w:tcPr>
+            <w:tcW w:w="4675" w:type="dxa"/>
+          </w:tcPr>
+          <w:p>
+            <w:pPr>
+              <w:jc w:val="center"/>
+            </w:pPr>
+            <w:r>
+              <w:t>INPUT</w:t>
+            </w:r>
+          </w:p>
+        </w:tc>
+        <w:tc>
+          <w:tcPr>
+            <w:tcW w:w="4675" w:type="dxa"/>
+          </w:tcPr>
+          <w:p>
+            <w:pPr>
+              <w:jc w:val="center"/>
+            </w:pPr>
+            <w:r>
+              <w:t>OUTPUT</w:t>
+            </w:r>
+          </w:p>
+        </w:tc>
+      </w:tr>
+      <w:tr>
+        <w:tc>
+          <w:tcPr>
+            <w:tcW w:w="4675" w:type="dxa"/>
+          </w:tcPr>
+          <w:p>
+            <w:pPr>
+              <w:jc w:val="center"/>
+            </w:pPr>
+            <w:r>
+              <w:rPr>
+                <w:noProof/>
+              </w:rPr>
+              <w:drawing>
+                <wp:inline distT="0" distB="0" distL="0" distR="0" wp14:anchorId="2B22C233" wp14:editId="4CD4F6EF">
+                  <wp:extent cx="749300" cy="749300"/>
+                  <wp:effectExtent l="0" t="0" r="0" b="0"/>
+                  <wp:docPr id="22" name="Picture 22" descr="A person wearing glasses and smiling at the camera&#10;&#10;Description automatically generated"/>
+                  <wp:cNvGraphicFramePr>
+                    <a:graphicFrameLocks xmlns:a="http://schemas.openxmlformats.org/drawingml/2006/main" noChangeAspect="1"/>
+                  </wp:cNvGraphicFramePr>
+                  <a:graphic xmlns:a="http://schemas.openxmlformats.org/drawingml/2006/main">
+                    <a:graphicData uri="http://schemas.openxmlformats.org/drawingml/2006/picture">
+                      <pic:pic xmlns:pic="http://schemas.openxmlformats.org/drawingml/2006/picture">
+                        <pic:nvPicPr>
+                          <pic:cNvPr id="22" name="1.png"/>
+                          <pic:cNvPicPr/>
+                        </pic:nvPicPr>
+                        <pic:blipFill>
+                          <a:blip r:embed="rId29">
+                            <a:extLst>
+                              <a:ext uri="{28A0092B-C50C-407E-A947-70E740481C1C}">
+                                <a14:useLocalDpi xmlns:a14="http://schemas.microsoft.com/office/drawing/2010/main" val="0"/>
+                              </a:ext>
+                            </a:extLst>
+                          </a:blip>
+                          <a:stretch>
+                            <a:fillRect/>
+                          </a:stretch>
+                        </pic:blipFill>
+                        <pic:spPr>
+                          <a:xfrm>
+                            <a:off x="0" y="0"/>
+                            <a:ext cx="749300" cy="749300"/>
+                          </a:xfrm>
+                          <a:prstGeom prst="rect">
+                            <a:avLst/>
+                          </a:prstGeom>
+                        </pic:spPr>
+                      </pic:pic>
+                    </a:graphicData>
+                  </a:graphic>
+                </wp:inline>
+              </w:drawing>
+            </w:r>
+          </w:p>
+        </w:tc>
+        <w:tc>
+          <w:tcPr>
+            <w:tcW w:w="4675" w:type="dxa"/>
+          </w:tcPr>
+          <w:p>
+            <w:pPr>
+              <w:jc w:val="center"/>
+            </w:pPr>
+            <w:r>
+              <w:rPr>
+                <w:noProof/>
+              </w:rPr>
+              <w:drawing>
+                <wp:inline distT="0" distB="0" distL="0" distR="0" wp14:anchorId="2BE0AF44" wp14:editId="5B382D4F">
+                  <wp:extent cx="745018" cy="749300"/>
+                  <wp:effectExtent l="0" t="0" r="4445" b="0"/>
+                  <wp:docPr id="25" name="Picture 25" descr="A close up of a logo&#10;&#10;Description automatically generated"/>
+                  <wp:cNvGraphicFramePr>
+                    <a:graphicFrameLocks xmlns:a="http://schemas.openxmlformats.org/drawingml/2006/main" noChangeAspect="1"/>
+                  </wp:cNvGraphicFramePr>
+                  <a:graphic xmlns:a="http://schemas.openxmlformats.org/drawingml/2006/main">
+                    <a:graphicData uri="http://schemas.openxmlformats.org/drawingml/2006/picture">
+                      <pic:pic xmlns:pic="http://schemas.openxmlformats.org/drawingml/2006/picture">
+                        <pic:nvPicPr>
+                          <pic:cNvPr id="25" name="Screen Shot 2020-03-30 at 8.26.05 AM.png"/>
+                          <pic:cNvPicPr/>
+                        </pic:nvPicPr>
+                        <pic:blipFill>
+                          <a:blip r:embed="rId30" cstate="print">
+                            <a:extLst>
+                              <a:ext uri="{28A0092B-C50C-407E-A947-70E740481C1C}">
+                                <a14:useLocalDpi xmlns:a14="http://schemas.microsoft.com/office/drawing/2010/main" val="0"/>
+                              </a:ext>
+                            </a:extLst>
+                          </a:blip>
+                          <a:stretch>
+                            <a:fillRect/>
+                          </a:stretch>
+                        </pic:blipFill>
+                        <pic:spPr>
+                          <a:xfrm>
+                            <a:off x="0" y="0"/>
+                            <a:ext cx="764620" cy="769015"/>
+                          </a:xfrm>
+                          <a:prstGeom prst="rect">
+                            <a:avLst/>
+                          </a:prstGeom>
+                        </pic:spPr>
+                      </pic:pic>
+                    </a:graphicData>
+                  </a:graphic>
+                </wp:inline>
+              </w:drawing>
+            </w:r>
+          </w:p>
+        </w:tc>
+      </w:tr>
+      <w:tr>
+        <w:tc>
+          <w:tcPr>
+            <w:tcW w:w="4675" w:type="dxa"/>
+          </w:tcPr>
+          <w:p>
+            <w:pPr>
+              <w:jc w:val="center"/>
+            </w:pPr>
+            <w:r>
+              <w:rPr>
+                <w:noProof/>
+              </w:rPr>
+              <w:drawing>
+                <wp:inline distT="0" distB="0" distL="0" distR="0" wp14:anchorId="514706DF" wp14:editId="5A6D705A">
+                  <wp:extent cx="762000" cy="762000"/>
+                  <wp:effectExtent l="0" t="0" r="0" b="0"/>
+                  <wp:docPr id="23" name="Picture 23" descr="A person wearing glasses and smiling at the camera&#10;&#10;Description automatically generated"/>
+                  <wp:cNvGraphicFramePr>
+                    <a:graphicFrameLocks xmlns:a="http://schemas.openxmlformats.org/drawingml/2006/main" noChangeAspect="1"/>
+                  </wp:cNvGraphicFramePr>
+                  <a:graphic xmlns:a="http://schemas.openxmlformats.org/drawingml/2006/main">
+                    <a:graphicData uri="http://schemas.openxmlformats.org/drawingml/2006/picture">
+                      <pic:pic xmlns:pic="http://schemas.openxmlformats.org/drawingml/2006/picture">
+                        <pic:nvPicPr>
+                          <pic:cNvPr id="23" name="7.png"/>
+                          <pic:cNvPicPr/>
+                        </pic:nvPicPr>
+                        <pic:blipFill>
+                          <a:blip r:embed="rId31">
+                            <a:extLst>
+                              <a:ext uri="{28A0092B-C50C-407E-A947-70E740481C1C}">
+                                <a14:useLocalDpi xmlns:a14="http://schemas.microsoft.com/office/drawing/2010/main" val="0"/>
+                              </a:ext>
+                            </a:extLst>
+                          </a:blip>
+                          <a:stretch>
+                            <a:fillRect/>
+                          </a:stretch>
+                        </pic:blipFill>
+                        <pic:spPr>
+                          <a:xfrm>
+                            <a:off x="0" y="0"/>
+                            <a:ext cx="762000" cy="762000"/>
+                          </a:xfrm>
+                          <a:prstGeom prst="rect">
+                            <a:avLst/>
+                          </a:prstGeom>
+                        </pic:spPr>
+                      </pic:pic>
+                    </a:graphicData>
+                  </a:graphic>
+                </wp:inline>
+              </w:drawing>
+            </w:r>
+          </w:p>
+        </w:tc>
+        <w:tc>
+          <w:tcPr>
+            <w:tcW w:w="4675" w:type="dxa"/>
+          </w:tcPr>
+          <w:p>
+            <w:pPr>
+              <w:jc w:val="center"/>
+            </w:pPr>
+            <w:r>
+              <w:rPr>
+                <w:noProof/>
+              </w:rPr>
+              <w:drawing>
+                <wp:inline distT="0" distB="0" distL="0" distR="0" wp14:anchorId="33C3E8A2" wp14:editId="53C07DCC">
+                  <wp:extent cx="762000" cy="759946"/>
+                  <wp:effectExtent l="0" t="0" r="0" b="2540"/>
+                  <wp:docPr id="26" name="Picture 26" descr="A picture containing indoor, sitting, small, monitor&#10;&#10;Description automatically generated"/>
+                  <wp:cNvGraphicFramePr>
+                    <a:graphicFrameLocks xmlns:a="http://schemas.openxmlformats.org/drawingml/2006/main" noChangeAspect="1"/>
+                  </wp:cNvGraphicFramePr>
+                  <a:graphic xmlns:a="http://schemas.openxmlformats.org/drawingml/2006/main">
+                    <a:graphicData uri="http://schemas.openxmlformats.org/drawingml/2006/picture">
+                      <pic:pic xmlns:pic="http://schemas.openxmlformats.org/drawingml/2006/picture">
+                        <pic:nvPicPr>
+                          <pic:cNvPr id="26" name="Screen Shot 2020-03-30 at 8.26.33 AM.png"/>
+                          <pic:cNvPicPr/>
+                        </pic:nvPicPr>
+                        <pic:blipFill>
+                          <a:blip r:embed="rId32" cstate="print">
+                            <a:extLst>
+                              <a:ext uri="{28A0092B-C50C-407E-A947-70E740481C1C}">
+                                <a14:useLocalDpi xmlns:a14="http://schemas.microsoft.com/office/drawing/2010/main" val="0"/>
+                              </a:ext>
+                            </a:extLst>
+                          </a:blip>
+                          <a:stretch>
+                            <a:fillRect/>
+                          </a:stretch>
+                        </pic:blipFill>
+                        <pic:spPr>
+                          <a:xfrm>
+                            <a:off x="0" y="0"/>
+                            <a:ext cx="788645" cy="786519"/>
+                          </a:xfrm>
+                          <a:prstGeom prst="rect">
+                            <a:avLst/>
+                          </a:prstGeom>
+                        </pic:spPr>
+                      </pic:pic>
+                    </a:graphicData>
+                  </a:graphic>
+                </wp:inline>
+              </w:drawing>
+            </w:r>
+          </w:p>
+        </w:tc>
+      </w:tr>
+      <w:tr>
+        <w:tc>
+          <w:tcPr>
+            <w:tcW w:w="4675" w:type="dxa"/>
+          </w:tcPr>
+          <w:p>
+            <w:pPr>
+              <w:jc w:val="center"/>
+            </w:pPr>
+            <w:r>
+              <w:rPr>
+                <w:noProof/>
+              </w:rPr>
+              <w:lastRenderedPageBreak/>
+              <w:drawing>
+                <wp:inline distT="0" distB="0" distL="0" distR="0" wp14:anchorId="266E7E6E" wp14:editId="1B94D156">
+                  <wp:extent cx="723900" cy="723900"/>
+                  <wp:effectExtent l="0" t="0" r="0" b="0"/>
+                  <wp:docPr id="24" name="Picture 24" descr="A close up of a person wearing glasses and smiling at the camera&#10;&#10;Description automatically generated"/>
+                  <wp:cNvGraphicFramePr>
+                    <a:graphicFrameLocks xmlns:a="http://schemas.openxmlformats.org/drawingml/2006/main" noChangeAspect="1"/>
+                  </wp:cNvGraphicFramePr>
+                  <a:graphic xmlns:a="http://schemas.openxmlformats.org/drawingml/2006/main">
+                    <a:graphicData uri="http://schemas.openxmlformats.org/drawingml/2006/picture">
+                      <pic:pic xmlns:pic="http://schemas.openxmlformats.org/drawingml/2006/picture">
+                        <pic:nvPicPr>
+                          <pic:cNvPr id="24" name="10.png"/>
+                          <pic:cNvPicPr/>
+                        </pic:nvPicPr>
+                        <pic:blipFill>
+                          <a:blip r:embed="rId33">
+                            <a:extLst>
+                              <a:ext uri="{28A0092B-C50C-407E-A947-70E740481C1C}">
+                                <a14:useLocalDpi xmlns:a14="http://schemas.microsoft.com/office/drawing/2010/main" val="0"/>
+                              </a:ext>
+                            </a:extLst>
+                          </a:blip>
+                          <a:stretch>
+                            <a:fillRect/>
+                          </a:stretch>
+                        </pic:blipFill>
+                        <pic:spPr>
+                          <a:xfrm>
+                            <a:off x="0" y="0"/>
+                            <a:ext cx="723900" cy="723900"/>
+                          </a:xfrm>
+                          <a:prstGeom prst="rect">
+                            <a:avLst/>
+                          </a:prstGeom>
+                        </pic:spPr>
+                      </pic:pic>
+                    </a:graphicData>
+                  </a:graphic>
+                </wp:inline>
+              </w:drawing>
+            </w:r>
+          </w:p>
+        </w:tc>
+        <w:tc>
+          <w:tcPr>
+            <w:tcW w:w="4675" w:type="dxa"/>
+          </w:tcPr>
+          <w:p>
+            <w:pPr>
+              <w:jc w:val="center"/>
+            </w:pPr>
+            <w:r>
+              <w:rPr>
+                <w:noProof/>
+              </w:rPr>
+              <w:drawing>
+                <wp:inline distT="0" distB="0" distL="0" distR="0" wp14:anchorId="186F0B65" wp14:editId="556505A0">
+                  <wp:extent cx="698500" cy="694755"/>
+                  <wp:effectExtent l="0" t="0" r="0" b="3810"/>
+                  <wp:docPr id="27" name="Picture 27"/>
+                  <wp:cNvGraphicFramePr>
+                    <a:graphicFrameLocks xmlns:a="http://schemas.openxmlformats.org/drawingml/2006/main" noChangeAspect="1"/>
+                  </wp:cNvGraphicFramePr>
+                  <a:graphic xmlns:a="http://schemas.openxmlformats.org/drawingml/2006/main">
+                    <a:graphicData uri="http://schemas.openxmlformats.org/drawingml/2006/picture">
+                      <pic:pic xmlns:pic="http://schemas.openxmlformats.org/drawingml/2006/picture">
+                        <pic:nvPicPr>
+                          <pic:cNvPr id="27" name="Screen Shot 2020-03-30 at 8.26.51 AM.png"/>
+                          <pic:cNvPicPr/>
+                        </pic:nvPicPr>
+                        <pic:blipFill>
+                          <a:blip r:embed="rId34" cstate="print">
+                            <a:extLst>
+                              <a:ext uri="{28A0092B-C50C-407E-A947-70E740481C1C}">
+                                <a14:useLocalDpi xmlns:a14="http://schemas.microsoft.com/office/drawing/2010/main" val="0"/>
+                              </a:ext>
+                            </a:extLst>
+                          </a:blip>
+                          <a:stretch>
+                            <a:fillRect/>
+                          </a:stretch>
+                        </pic:blipFill>
+                        <pic:spPr>
+                          <a:xfrm>
+                            <a:off x="0" y="0"/>
+                            <a:ext cx="713207" cy="709383"/>
+                          </a:xfrm>
+                          <a:prstGeom prst="rect">
+                            <a:avLst/>
+                          </a:prstGeom>
+                        </pic:spPr>
+                      </pic:pic>
+                    </a:graphicData>
+                  </a:graphic>
+                </wp:inline>
+              </w:drawing>
+            </w:r>
+          </w:p>
+        </w:tc>
+      </w:tr>
+    </w:tbl>
+    <w:p>
+      <w:pPr>
+        <w:tabs>
+          <w:tab w:val="left" w:pos="2728"/>
+        </w:tabs>
+        <w:rPr>
+          <w:lang w:val="en-US"/>
+        </w:rPr>
+      </w:pPr>
+    </w:p>
+    <w:p>
+      <w:pPr>
+        <w:tabs>
+          <w:tab w:val="left" w:pos="2728"/>
+        </w:tabs>
+        <w:rPr>
+          <w:lang w:val="en-US"/>
+        </w:rPr>
+      </w:pPr>
+      <w:r>
+        <w:rPr>
+          <w:lang w:val="en-US"/>
+        </w:rPr>
+        <w:t xml:space="preserve">It somehow was able to combine my face, but the eye portion is still rather blurry. </w:t>
+      </w:r>
+    </w:p>
+    <w:p>
+      <w:pPr>
+        <w:tabs>
+          <w:tab w:val="left" w:pos="2728"/>
+        </w:tabs>
+        <w:rPr>
+          <w:lang w:val="en-US"/>
+        </w:rPr>
+      </w:pPr>
+      <w:r>
+        <w:rPr>
+          <w:lang w:val="en-US"/>
+        </w:rPr>
+        <w:t xml:space="preserve">I will try making a video out of this </w:t>
+      </w:r>
+      <w:proofErr w:type="gramStart"/>
+      <w:r>
+        <w:rPr>
+          <w:lang w:val="en-US"/>
+        </w:rPr>
+        <w:t>mode</w:t>
+      </w:r>
+      <w:r>
+        <w:rPr>
+          <w:lang w:val="en-US"/>
+        </w:rPr>
+        <w:t>l, and</w:t>
+      </w:r>
+      <w:proofErr w:type="gramEnd"/>
+      <w:r>
+        <w:rPr>
+          <w:lang w:val="en-US"/>
+        </w:rPr>
+        <w:t xml:space="preserve"> compare the two.</w:t>
+      </w:r>
+    </w:p>
+    <w:p>
+      <w:pPr>
+        <w:tabs>
+          <w:tab w:val="left" w:pos="2728"/>
+        </w:tabs>
+        <w:rPr>
+          <w:lang w:val="en-US"/>
+        </w:rPr>
+      </w:pPr>
+      <w:r>
+        <w:rPr>
+          <w:lang w:val="en-US"/>
+        </w:rPr>
+        <w:t>The video is in the “video” folder entitled “</w:t>
+      </w:r>
+      <w:r>
+        <w:rPr>
+          <w:lang w:val="en-US"/>
+        </w:rPr>
+        <w:t>modified_crop_size_batch64</w:t>
+      </w:r>
+      <w:r>
+        <w:rPr>
+          <w:lang w:val="en-US"/>
+        </w:rPr>
+        <w:t>”</w:t>
+      </w:r>
+    </w:p>
+    <w:p>
+      <w:pPr>
+        <w:tabs>
+          <w:tab w:val="left" w:pos="2728"/>
+        </w:tabs>
+        <w:rPr>
+          <w:lang w:val="en-US"/>
+        </w:rPr>
+      </w:pPr>
+    </w:p>
+    <w:p>
+      <w:pPr>
+        <w:tabs>
+          <w:tab w:val="left" w:pos="2728"/>
+        </w:tabs>
+        <w:rPr>
+          <w:lang w:val="en-US"/>
+        </w:rPr>
+      </w:pPr>
+      <w:r>
+        <w:rPr>
+          <w:lang w:val="en-US"/>
+        </w:rPr>
+        <w:t xml:space="preserve">The videos do not seem promising, so I have to think of a better way on how the model could capture my face. I think it’s because of the glasses; with the glasses, it would be harder for the model to generalize so I took burst photos on my </w:t>
+      </w:r>
+      <w:proofErr w:type="spellStart"/>
+      <w:r>
+        <w:rPr>
+          <w:lang w:val="en-US"/>
+        </w:rPr>
+        <w:t>iphone</w:t>
+      </w:r>
+      <w:proofErr w:type="spellEnd"/>
+      <w:r>
+        <w:rPr>
+          <w:lang w:val="en-US"/>
+        </w:rPr>
+        <w:t xml:space="preserve"> of my face without glasses.</w:t>
+      </w:r>
+    </w:p>
+    <w:p>
+      <w:pPr>
+        <w:tabs>
+          <w:tab w:val="left" w:pos="2728"/>
+        </w:tabs>
+        <w:rPr>
+          <w:lang w:val="en-US"/>
+        </w:rPr>
+      </w:pPr>
+      <w:r>
+        <w:rPr>
+          <w:lang w:val="en-US"/>
+        </w:rPr>
+        <w:t>Photo count of Tim without glasses: 1318</w:t>
+      </w:r>
+    </w:p>
+    <w:p>
+      <w:pPr>
+        <w:tabs>
+          <w:tab w:val="left" w:pos="2728"/>
+        </w:tabs>
+        <w:rPr>
+          <w:lang w:val="en-US"/>
+        </w:rPr>
+      </w:pPr>
+    </w:p>
+    <w:p>
+      <w:pPr>
+        <w:tabs>
+          <w:tab w:val="left" w:pos="2728"/>
+        </w:tabs>
+        <w:rPr>
+          <w:lang w:val="en-US"/>
+        </w:rPr>
+      </w:pPr>
+      <w:r>
+        <w:rPr>
+          <w:lang w:val="en-US"/>
+        </w:rPr>
+        <w:t>[08:35PM]</w:t>
+      </w:r>
+    </w:p>
+    <w:p>
+      <w:pPr>
+        <w:tabs>
+          <w:tab w:val="left" w:pos="2728"/>
+        </w:tabs>
+        <w:rPr>
+          <w:lang w:val="en-US"/>
+        </w:rPr>
+      </w:pPr>
+      <w:r>
+        <w:rPr>
+          <w:lang w:val="en-US"/>
+        </w:rPr>
+        <w:t>I am now collecting photos of Daniel Radcliffe without the glasses.</w:t>
+      </w:r>
     </w:p>
     <w:sectPr>
       <w:pgSz w:w="12240" w:h="15840"/>

</xml_diff>